<commit_message>
Updating the office document after adjusting the markdown on Dev
</commit_message>
<xml_diff>
--- a/Office 365 Authentication and Authorization with ASP.NET Core Web API and seperated Frontend.docx
+++ b/Office 365 Authentication and Authorization with ASP.NET Core Web API and seperated Frontend.docx
@@ -47,19 +47,7 @@
           <w:rPr>
             <w:rStyle w:val="Hyperlink"/>
           </w:rPr>
-          <w:t>https://github.com/johnmason27/bas</w:t>
-        </w:r>
-        <w:r>
-          <w:rPr>
-            <w:rStyle w:val="Hyperlink"/>
-          </w:rPr>
-          <w:t>i</w:t>
-        </w:r>
-        <w:r>
-          <w:rPr>
-            <w:rStyle w:val="Hyperlink"/>
-          </w:rPr>
-          <w:t>c-auth</w:t>
+          <w:t>https://github.com/johnmason27/basic-auth</w:t>
         </w:r>
       </w:hyperlink>
       <w:r>
@@ -253,6 +241,9 @@
         </w:numPr>
       </w:pPr>
       <w:r>
+        <w:rPr>
+          <w:noProof/>
+        </w:rPr>
         <w:drawing>
           <wp:anchor distT="0" distB="0" distL="114300" distR="114300" simplePos="0" relativeHeight="251665408" behindDoc="0" locked="0" layoutInCell="1" allowOverlap="1" wp14:anchorId="1DA79870" wp14:editId="1F7E15E9">
             <wp:simplePos x="0" y="0"/>
@@ -389,7 +380,22 @@
         <w:t xml:space="preserve"> </w:t>
       </w:r>
       <w:r>
-        <w:t>You will need to add a redirect URL that will link back to your API.</w:t>
+        <w:t xml:space="preserve">You will need to add a new platform and add a web application. </w:t>
+      </w:r>
+    </w:p>
+    <w:p>
+      <w:pPr>
+        <w:pStyle w:val="ListParagraph"/>
+        <w:numPr>
+          <w:ilvl w:val="0"/>
+          <w:numId w:val="3"/>
+        </w:numPr>
+      </w:pPr>
+      <w:r>
+        <w:t>When you click on the web application you will need to give a redirect URL to your API</w:t>
+      </w:r>
+      <w:r>
+        <w:t>.</w:t>
       </w:r>
     </w:p>
     <w:p>
@@ -439,6 +445,9 @@
         </w:numPr>
       </w:pPr>
       <w:r>
+        <w:rPr>
+          <w:noProof/>
+        </w:rPr>
         <w:drawing>
           <wp:anchor distT="0" distB="0" distL="114300" distR="114300" simplePos="0" relativeHeight="251667456" behindDoc="0" locked="0" layoutInCell="1" allowOverlap="1" wp14:anchorId="19CE10A5" wp14:editId="10C9C154">
             <wp:simplePos x="0" y="0"/>
@@ -490,6 +499,9 @@
         </w:drawing>
       </w:r>
       <w:r>
+        <w:rPr>
+          <w:noProof/>
+        </w:rPr>
         <w:drawing>
           <wp:anchor distT="0" distB="0" distL="114300" distR="114300" simplePos="0" relativeHeight="251666432" behindDoc="0" locked="0" layoutInCell="1" allowOverlap="1" wp14:anchorId="0A38A472" wp14:editId="616C175A">
             <wp:simplePos x="0" y="0"/>
@@ -564,9 +576,22 @@
     </w:p>
     <w:p>
       <w:pPr>
+        <w:pStyle w:val="ListParagraph"/>
+        <w:numPr>
+          <w:ilvl w:val="1"/>
+          <w:numId w:val="3"/>
+        </w:numPr>
+      </w:pPr>
+      <w:r>
+        <w:t xml:space="preserve">Make sure to add 2 URLs into the new platform you created, one with the /signin—oidc and another without it just the localhost URL. Like in the picture. </w:t>
+      </w:r>
+    </w:p>
+    <w:p>
+      <w:pPr>
         <w:pStyle w:val="Heading2"/>
       </w:pPr>
       <w:r>
+        <w:lastRenderedPageBreak/>
         <w:t>Setting up the API</w:t>
       </w:r>
     </w:p>
@@ -583,7 +608,7 @@
         <w:t xml:space="preserve">Create a </w:t>
       </w:r>
       <w:r>
-        <w:t xml:space="preserve">new ASP.NET Core Web API project </w:t>
+        <w:t xml:space="preserve">new ASP.NET Core Web project </w:t>
       </w:r>
       <w:r>
         <w:t>called “SampleAuth”</w:t>
@@ -1123,7 +1148,7 @@
           <w:sz w:val="20"/>
           <w:szCs w:val="20"/>
         </w:rPr>
-        <w:t>(OpenIdConnectionDefaults.AuthenticationScheme)</w:t>
+        <w:t>(OpenIdConnectDefaults.AuthenticationScheme)</w:t>
       </w:r>
     </w:p>
     <w:p>
@@ -1297,6 +1322,24 @@
           <w:sz w:val="20"/>
           <w:szCs w:val="20"/>
         </w:rPr>
+        <w:t xml:space="preserve">        };</w:t>
+      </w:r>
+    </w:p>
+    <w:p>
+      <w:pPr>
+        <w:spacing w:after="0"/>
+        <w:rPr>
+          <w:rFonts w:ascii="Consolas" w:hAnsi="Consolas"/>
+          <w:sz w:val="20"/>
+          <w:szCs w:val="20"/>
+        </w:rPr>
+      </w:pPr>
+      <w:r>
+        <w:rPr>
+          <w:rFonts w:ascii="Consolas" w:hAnsi="Consolas"/>
+          <w:sz w:val="20"/>
+          <w:szCs w:val="20"/>
+        </w:rPr>
         <w:t xml:space="preserve">       </w:t>
       </w:r>
       <w:r>
@@ -1420,913 +1463,1219 @@
           <w:sz w:val="20"/>
           <w:szCs w:val="20"/>
         </w:rPr>
+        <w:t xml:space="preserve">    options.DefaultPolicy = new AuthorizationPolicyBuilder().RequireAuthenticatedUser().Build()</w:t>
+      </w:r>
+      <w:r>
+        <w:rPr>
+          <w:rFonts w:ascii="Consolas" w:hAnsi="Consolas"/>
+          <w:sz w:val="20"/>
+          <w:szCs w:val="20"/>
+        </w:rPr>
+        <w:t>;</w:t>
+      </w:r>
+    </w:p>
+    <w:p>
+      <w:pPr>
+        <w:spacing w:after="0"/>
+        <w:rPr>
+          <w:rFonts w:ascii="Consolas" w:hAnsi="Consolas"/>
+          <w:sz w:val="20"/>
+          <w:szCs w:val="20"/>
+        </w:rPr>
+      </w:pPr>
+      <w:r>
+        <w:rPr>
+          <w:rFonts w:ascii="Consolas" w:hAnsi="Consolas"/>
+          <w:sz w:val="20"/>
+          <w:szCs w:val="20"/>
+        </w:rPr>
+        <w:t>});</w:t>
+      </w:r>
+    </w:p>
+    <w:p>
+      <w:pPr>
+        <w:spacing w:after="0"/>
+        <w:rPr>
+          <w:rFonts w:ascii="Consolas" w:hAnsi="Consolas"/>
+          <w:sz w:val="20"/>
+          <w:szCs w:val="20"/>
+        </w:rPr>
+      </w:pPr>
+    </w:p>
+    <w:p>
+      <w:pPr>
+        <w:spacing w:after="0"/>
+        <w:rPr>
+          <w:rFonts w:ascii="Consolas" w:hAnsi="Consolas"/>
+          <w:sz w:val="20"/>
+          <w:szCs w:val="20"/>
+        </w:rPr>
+      </w:pPr>
+      <w:r>
+        <w:rPr>
+          <w:rFonts w:ascii="Consolas" w:hAnsi="Consolas"/>
+          <w:sz w:val="20"/>
+          <w:szCs w:val="20"/>
+        </w:rPr>
+        <w:t>services.AddControllers();</w:t>
+      </w:r>
+    </w:p>
+    <w:p>
+      <w:r>
+        <w:t xml:space="preserve">This will add authentication, </w:t>
+      </w:r>
+      <w:r>
+        <w:t>authorization,</w:t>
+      </w:r>
+      <w:r>
+        <w:t xml:space="preserve"> and </w:t>
+      </w:r>
+      <w:r>
+        <w:t>controllers to our API. The Authentication gets the configuration from the app settings</w:t>
+      </w:r>
+      <w:r>
+        <w:t xml:space="preserve"> as well as </w:t>
+      </w:r>
+      <w:r>
+        <w:t xml:space="preserve">setting up the redirect configuration. </w:t>
+      </w:r>
+      <w:r>
+        <w:t xml:space="preserve">If there is a key on the response allowing a redirect, it will allow the redirect to happen </w:t>
+      </w:r>
+      <w:r>
+        <w:t xml:space="preserve">if there isn’t the redirect will </w:t>
+      </w:r>
+      <w:r>
+        <w:t>replace</w:t>
+      </w:r>
+      <w:r>
+        <w:t xml:space="preserve"> by returning a status code 401. You can use this on the frontend side to check whether or not there is a 401 returned and if there is you can redirect the user</w:t>
+      </w:r>
+      <w:r>
+        <w:t xml:space="preserve"> to get logged in again. The authorize section allows us to </w:t>
+      </w:r>
+      <w:r>
+        <w:t xml:space="preserve">add the tags above our controller methods in the next section. </w:t>
+      </w:r>
+      <w:r>
+        <w:t xml:space="preserve">But will check to see whether we are authenticated before allowing us to use a certain controller. </w:t>
+      </w:r>
+      <w:r>
+        <w:t xml:space="preserve"> </w:t>
+      </w:r>
+      <w:r>
+        <w:t xml:space="preserve"> </w:t>
+      </w:r>
+    </w:p>
+    <w:p>
+      <w:r>
+        <w:t xml:space="preserve">Finally, go to the “Configure” method and remove all the lines of code and replace them with the following. </w:t>
+      </w:r>
+    </w:p>
+    <w:p>
+      <w:pPr>
+        <w:spacing w:after="0"/>
+        <w:rPr>
+          <w:rFonts w:ascii="Consolas" w:hAnsi="Consolas"/>
+          <w:sz w:val="20"/>
+          <w:szCs w:val="20"/>
+        </w:rPr>
+      </w:pPr>
+      <w:r>
+        <w:rPr>
+          <w:rFonts w:ascii="Consolas" w:hAnsi="Consolas"/>
+          <w:sz w:val="20"/>
+          <w:szCs w:val="20"/>
+        </w:rPr>
+        <w:t>if (env.IsDevelopment()) {</w:t>
+      </w:r>
+    </w:p>
+    <w:p>
+      <w:pPr>
+        <w:spacing w:after="0"/>
+        <w:rPr>
+          <w:rFonts w:ascii="Consolas" w:hAnsi="Consolas"/>
+          <w:sz w:val="20"/>
+          <w:szCs w:val="20"/>
+        </w:rPr>
+      </w:pPr>
+      <w:r>
+        <w:rPr>
+          <w:rFonts w:ascii="Consolas" w:hAnsi="Consolas"/>
+          <w:sz w:val="20"/>
+          <w:szCs w:val="20"/>
+        </w:rPr>
+        <w:t>    </w:t>
+      </w:r>
+      <w:r>
+        <w:rPr>
+          <w:rFonts w:ascii="Consolas" w:hAnsi="Consolas"/>
+          <w:sz w:val="20"/>
+          <w:szCs w:val="20"/>
+        </w:rPr>
+        <w:t xml:space="preserve">    </w:t>
+      </w:r>
+      <w:r>
+        <w:rPr>
+          <w:rFonts w:ascii="Consolas" w:hAnsi="Consolas"/>
+          <w:sz w:val="20"/>
+          <w:szCs w:val="20"/>
+        </w:rPr>
+        <w:t>app.UseDeveloperExceptionPage();</w:t>
+      </w:r>
+    </w:p>
+    <w:p>
+      <w:pPr>
+        <w:spacing w:after="0"/>
+        <w:rPr>
+          <w:rFonts w:ascii="Consolas" w:hAnsi="Consolas"/>
+          <w:sz w:val="20"/>
+          <w:szCs w:val="20"/>
+        </w:rPr>
+      </w:pPr>
+      <w:r>
+        <w:rPr>
+          <w:rFonts w:ascii="Consolas" w:hAnsi="Consolas"/>
+          <w:sz w:val="20"/>
+          <w:szCs w:val="20"/>
+        </w:rPr>
+        <w:t xml:space="preserve">    </w:t>
+      </w:r>
+      <w:r>
+        <w:rPr>
+          <w:rFonts w:ascii="Consolas" w:hAnsi="Consolas"/>
+          <w:sz w:val="20"/>
+          <w:szCs w:val="20"/>
+        </w:rPr>
+        <w:t>}</w:t>
+      </w:r>
+    </w:p>
+    <w:p>
+      <w:pPr>
+        <w:spacing w:after="0"/>
+        <w:rPr>
+          <w:rFonts w:ascii="Consolas" w:hAnsi="Consolas"/>
+          <w:sz w:val="20"/>
+          <w:szCs w:val="20"/>
+        </w:rPr>
+      </w:pPr>
+    </w:p>
+    <w:p>
+      <w:pPr>
+        <w:spacing w:after="0"/>
+        <w:rPr>
+          <w:rFonts w:ascii="Consolas" w:hAnsi="Consolas"/>
+          <w:sz w:val="20"/>
+          <w:szCs w:val="20"/>
+        </w:rPr>
+      </w:pPr>
+      <w:r>
+        <w:rPr>
+          <w:rFonts w:ascii="Consolas" w:hAnsi="Consolas"/>
+          <w:sz w:val="20"/>
+          <w:szCs w:val="20"/>
+        </w:rPr>
+        <w:t>app.UseCors(policyBuilder =&gt; policyBuilder.AllowCredentials().SetIsOriginAllowed(origin =&gt; true).AllowAnyHeader())</w:t>
+      </w:r>
+    </w:p>
+    <w:p>
+      <w:pPr>
+        <w:spacing w:after="0"/>
+        <w:rPr>
+          <w:rFonts w:ascii="Consolas" w:hAnsi="Consolas"/>
+          <w:sz w:val="20"/>
+          <w:szCs w:val="20"/>
+        </w:rPr>
+      </w:pPr>
+      <w:r>
+        <w:rPr>
+          <w:rFonts w:ascii="Consolas" w:hAnsi="Consolas"/>
+          <w:sz w:val="20"/>
+          <w:szCs w:val="20"/>
+        </w:rPr>
+        <w:t>.UseHttpsRedirection()</w:t>
+      </w:r>
+    </w:p>
+    <w:p>
+      <w:pPr>
+        <w:spacing w:after="0"/>
+        <w:rPr>
+          <w:rFonts w:ascii="Consolas" w:hAnsi="Consolas"/>
+          <w:sz w:val="20"/>
+          <w:szCs w:val="20"/>
+        </w:rPr>
+      </w:pPr>
+      <w:r>
+        <w:rPr>
+          <w:rFonts w:ascii="Consolas" w:hAnsi="Consolas"/>
+          <w:sz w:val="20"/>
+          <w:szCs w:val="20"/>
+        </w:rPr>
+        <w:t>.UseRouting()</w:t>
+      </w:r>
+    </w:p>
+    <w:p>
+      <w:pPr>
+        <w:spacing w:after="0"/>
+        <w:rPr>
+          <w:rFonts w:ascii="Consolas" w:hAnsi="Consolas"/>
+          <w:sz w:val="20"/>
+          <w:szCs w:val="20"/>
+        </w:rPr>
+      </w:pPr>
+      <w:r>
+        <w:rPr>
+          <w:rFonts w:ascii="Consolas" w:hAnsi="Consolas"/>
+          <w:sz w:val="20"/>
+          <w:szCs w:val="20"/>
+        </w:rPr>
+        <w:t>.UseAuthentication()</w:t>
+      </w:r>
+    </w:p>
+    <w:p>
+      <w:pPr>
+        <w:spacing w:after="0"/>
+        <w:rPr>
+          <w:rFonts w:ascii="Consolas" w:hAnsi="Consolas"/>
+          <w:sz w:val="20"/>
+          <w:szCs w:val="20"/>
+        </w:rPr>
+      </w:pPr>
+      <w:r>
+        <w:rPr>
+          <w:rFonts w:ascii="Consolas" w:hAnsi="Consolas"/>
+          <w:sz w:val="20"/>
+          <w:szCs w:val="20"/>
+        </w:rPr>
+        <w:t>.UseAuthorization()</w:t>
+      </w:r>
+    </w:p>
+    <w:p>
+      <w:pPr>
+        <w:spacing w:after="0"/>
+        <w:rPr>
+          <w:rFonts w:ascii="Consolas" w:hAnsi="Consolas"/>
+          <w:sz w:val="20"/>
+          <w:szCs w:val="20"/>
+        </w:rPr>
+      </w:pPr>
+      <w:r>
+        <w:rPr>
+          <w:rFonts w:ascii="Consolas" w:hAnsi="Consolas"/>
+          <w:sz w:val="20"/>
+          <w:szCs w:val="20"/>
+        </w:rPr>
+        <w:t>.UseEndpoints(endpoints =&gt; endpoints.MapControllers());</w:t>
+      </w:r>
+    </w:p>
+    <w:p>
+      <w:pPr>
+        <w:pStyle w:val="Heading3"/>
+      </w:pPr>
+      <w:r>
+        <w:t>LoginController.cs</w:t>
+      </w:r>
+    </w:p>
+    <w:p>
+      <w:r>
+        <w:t xml:space="preserve">Create a new empty controller called “LoginController” </w:t>
+      </w:r>
+      <w:r>
+        <w:t xml:space="preserve">and start by adding the following attributes above the class. </w:t>
+      </w:r>
+    </w:p>
+    <w:p>
+      <w:pPr>
+        <w:spacing w:after="0"/>
+        <w:rPr>
+          <w:rFonts w:ascii="Consolas" w:hAnsi="Consolas"/>
+          <w:sz w:val="20"/>
+          <w:szCs w:val="20"/>
+        </w:rPr>
+      </w:pPr>
+      <w:r>
+        <w:rPr>
+          <w:rFonts w:ascii="Consolas" w:hAnsi="Consolas"/>
+          <w:sz w:val="20"/>
+          <w:szCs w:val="20"/>
+        </w:rPr>
+        <w:t>[Route(“api/[controller]”)]</w:t>
+      </w:r>
+    </w:p>
+    <w:p>
+      <w:pPr>
+        <w:spacing w:after="0"/>
+        <w:rPr>
+          <w:rFonts w:ascii="Consolas" w:hAnsi="Consolas"/>
+          <w:sz w:val="20"/>
+          <w:szCs w:val="20"/>
+        </w:rPr>
+      </w:pPr>
+      <w:r>
+        <w:rPr>
+          <w:rFonts w:ascii="Consolas" w:hAnsi="Consolas"/>
+          <w:sz w:val="20"/>
+          <w:szCs w:val="20"/>
+        </w:rPr>
+        <w:t>[ApiController]</w:t>
+      </w:r>
+    </w:p>
+    <w:p>
+      <w:r>
+        <w:t xml:space="preserve">This will make sure the controller is recognised. Next </w:t>
+      </w:r>
+      <w:r>
+        <w:t>add the following using statements to the top of the file.</w:t>
+      </w:r>
+    </w:p>
+    <w:p>
+      <w:pPr>
+        <w:spacing w:after="0"/>
+        <w:rPr>
+          <w:rFonts w:ascii="Consolas" w:hAnsi="Consolas"/>
+          <w:sz w:val="20"/>
+          <w:szCs w:val="20"/>
+        </w:rPr>
+      </w:pPr>
+      <w:r>
+        <w:rPr>
+          <w:rFonts w:ascii="Consolas" w:hAnsi="Consolas"/>
+          <w:sz w:val="20"/>
+          <w:szCs w:val="20"/>
+        </w:rPr>
+        <w:t>u</w:t>
+      </w:r>
+      <w:r>
+        <w:rPr>
+          <w:rFonts w:ascii="Consolas" w:hAnsi="Consolas"/>
+          <w:sz w:val="20"/>
+          <w:szCs w:val="20"/>
+        </w:rPr>
+        <w:t>sing Microsoft.AspNetCore.Authentication;</w:t>
+      </w:r>
+    </w:p>
+    <w:p>
+      <w:pPr>
+        <w:spacing w:after="0"/>
+        <w:rPr>
+          <w:rFonts w:ascii="Consolas" w:hAnsi="Consolas"/>
+          <w:sz w:val="20"/>
+          <w:szCs w:val="20"/>
+        </w:rPr>
+      </w:pPr>
+      <w:r>
+        <w:rPr>
+          <w:rFonts w:ascii="Consolas" w:hAnsi="Consolas"/>
+          <w:sz w:val="20"/>
+          <w:szCs w:val="20"/>
+        </w:rPr>
+        <w:t>using Microsoft.AspNetCore.Authorization;</w:t>
+      </w:r>
+    </w:p>
+    <w:p>
+      <w:pPr>
+        <w:spacing w:after="0"/>
+        <w:rPr>
+          <w:rFonts w:ascii="Consolas" w:hAnsi="Consolas"/>
+          <w:sz w:val="20"/>
+          <w:szCs w:val="20"/>
+        </w:rPr>
+      </w:pPr>
+      <w:r>
+        <w:rPr>
+          <w:rFonts w:ascii="Consolas" w:hAnsi="Consolas"/>
+          <w:sz w:val="20"/>
+          <w:szCs w:val="20"/>
+        </w:rPr>
+        <w:t>using System.Threading.Tasks;</w:t>
+      </w:r>
+    </w:p>
+    <w:p>
+      <w:pPr>
+        <w:rPr>
+          <w:rFonts w:cstheme="minorHAnsi"/>
+        </w:rPr>
+      </w:pPr>
+      <w:r>
+        <w:rPr>
+          <w:rFonts w:cstheme="minorHAnsi"/>
+        </w:rPr>
+        <w:t xml:space="preserve">Now we need to write the method to log a user in and check whether they are logged in or not. </w:t>
+      </w:r>
+      <w:r>
+        <w:rPr>
+          <w:rFonts w:cstheme="minorHAnsi"/>
+        </w:rPr>
+        <w:t>We will start by checking whether or not a user is logged in. Add the following method to the class.</w:t>
+      </w:r>
+    </w:p>
+    <w:p>
+      <w:pPr>
+        <w:spacing w:after="0"/>
+        <w:rPr>
+          <w:rFonts w:ascii="Consolas" w:hAnsi="Consolas" w:cstheme="minorHAnsi"/>
+          <w:sz w:val="20"/>
+          <w:szCs w:val="20"/>
+        </w:rPr>
+      </w:pPr>
+      <w:r>
+        <w:rPr>
+          <w:rFonts w:ascii="Consolas" w:hAnsi="Consolas" w:cstheme="minorHAnsi"/>
+          <w:sz w:val="20"/>
+          <w:szCs w:val="20"/>
+        </w:rPr>
+        <w:t>[AllowAnonymous]</w:t>
+      </w:r>
+    </w:p>
+    <w:p>
+      <w:pPr>
+        <w:spacing w:after="0"/>
+        <w:rPr>
+          <w:rFonts w:ascii="Consolas" w:hAnsi="Consolas" w:cstheme="minorHAnsi"/>
+          <w:sz w:val="20"/>
+          <w:szCs w:val="20"/>
+        </w:rPr>
+      </w:pPr>
+      <w:r>
+        <w:rPr>
+          <w:rFonts w:ascii="Consolas" w:hAnsi="Consolas" w:cstheme="minorHAnsi"/>
+          <w:sz w:val="20"/>
+          <w:szCs w:val="20"/>
+        </w:rPr>
+        <w:t>[HttpGet]</w:t>
+      </w:r>
+    </w:p>
+    <w:p>
+      <w:pPr>
+        <w:spacing w:after="0"/>
+        <w:rPr>
+          <w:rFonts w:ascii="Consolas" w:hAnsi="Consolas" w:cstheme="minorHAnsi"/>
+          <w:sz w:val="20"/>
+          <w:szCs w:val="20"/>
+        </w:rPr>
+      </w:pPr>
+      <w:r>
+        <w:rPr>
+          <w:rFonts w:ascii="Consolas" w:hAnsi="Consolas" w:cstheme="minorHAnsi"/>
+          <w:sz w:val="20"/>
+          <w:szCs w:val="20"/>
+        </w:rPr>
+        <w:t>public ActionResult IsUserLoggedIn() {</w:t>
+      </w:r>
+    </w:p>
+    <w:p>
+      <w:pPr>
+        <w:spacing w:after="0"/>
+        <w:rPr>
+          <w:rFonts w:ascii="Consolas" w:hAnsi="Consolas" w:cstheme="minorHAnsi"/>
+          <w:sz w:val="20"/>
+          <w:szCs w:val="20"/>
+        </w:rPr>
+      </w:pPr>
+      <w:r>
+        <w:rPr>
+          <w:rFonts w:ascii="Consolas" w:hAnsi="Consolas" w:cstheme="minorHAnsi"/>
+          <w:sz w:val="20"/>
+          <w:szCs w:val="20"/>
+        </w:rPr>
+        <w:t xml:space="preserve">    </w:t>
+      </w:r>
+      <w:r>
+        <w:rPr>
+          <w:rFonts w:ascii="Consolas" w:hAnsi="Consolas" w:cstheme="minorHAnsi"/>
+          <w:sz w:val="20"/>
+          <w:szCs w:val="20"/>
+        </w:rPr>
+        <w:t>if (!this.HttpContext.User.Identity.IsAuthenticated) {</w:t>
+      </w:r>
+    </w:p>
+    <w:p>
+      <w:pPr>
+        <w:spacing w:after="0"/>
+        <w:rPr>
+          <w:rFonts w:ascii="Consolas" w:hAnsi="Consolas" w:cstheme="minorHAnsi"/>
+          <w:sz w:val="20"/>
+          <w:szCs w:val="20"/>
+        </w:rPr>
+      </w:pPr>
+      <w:r>
+        <w:rPr>
+          <w:rFonts w:ascii="Consolas" w:hAnsi="Consolas" w:cstheme="minorHAnsi"/>
+          <w:sz w:val="20"/>
+          <w:szCs w:val="20"/>
+        </w:rPr>
+        <w:t xml:space="preserve">        return this.Unauthorized();    </w:t>
+      </w:r>
+    </w:p>
+    <w:p>
+      <w:pPr>
+        <w:spacing w:after="0"/>
+        <w:rPr>
+          <w:rFonts w:ascii="Consolas" w:hAnsi="Consolas" w:cstheme="minorHAnsi"/>
+          <w:sz w:val="20"/>
+          <w:szCs w:val="20"/>
+        </w:rPr>
+      </w:pPr>
+      <w:r>
+        <w:rPr>
+          <w:rFonts w:ascii="Consolas" w:hAnsi="Consolas" w:cstheme="minorHAnsi"/>
+          <w:sz w:val="20"/>
+          <w:szCs w:val="20"/>
+        </w:rPr>
+        <w:t xml:space="preserve">    }</w:t>
+      </w:r>
+    </w:p>
+    <w:p>
+      <w:pPr>
+        <w:spacing w:after="0"/>
+        <w:rPr>
+          <w:rFonts w:ascii="Consolas" w:hAnsi="Consolas" w:cstheme="minorHAnsi"/>
+          <w:sz w:val="20"/>
+          <w:szCs w:val="20"/>
+        </w:rPr>
+      </w:pPr>
+      <w:r>
+        <w:rPr>
+          <w:rFonts w:ascii="Consolas" w:hAnsi="Consolas" w:cstheme="minorHAnsi"/>
+          <w:sz w:val="20"/>
+          <w:szCs w:val="20"/>
+        </w:rPr>
+        <w:t xml:space="preserve">    </w:t>
+      </w:r>
+      <w:r>
+        <w:rPr>
+          <w:rFonts w:ascii="Consolas" w:hAnsi="Consolas" w:cstheme="minorHAnsi"/>
+          <w:sz w:val="20"/>
+          <w:szCs w:val="20"/>
+        </w:rPr>
+        <w:t>r</w:t>
+      </w:r>
+      <w:r>
+        <w:rPr>
+          <w:rFonts w:ascii="Consolas" w:hAnsi="Consolas" w:cstheme="minorHAnsi"/>
+          <w:sz w:val="20"/>
+          <w:szCs w:val="20"/>
+        </w:rPr>
+        <w:t>eturn this.Acc</w:t>
+      </w:r>
+      <w:r>
+        <w:rPr>
+          <w:rFonts w:ascii="Consolas" w:hAnsi="Consolas" w:cstheme="minorHAnsi"/>
+          <w:sz w:val="20"/>
+          <w:szCs w:val="20"/>
+        </w:rPr>
+        <w:t>epted();</w:t>
+      </w:r>
+    </w:p>
+    <w:p>
+      <w:pPr>
+        <w:spacing w:after="0"/>
+        <w:rPr>
+          <w:rFonts w:ascii="Consolas" w:hAnsi="Consolas" w:cstheme="minorHAnsi"/>
+          <w:sz w:val="20"/>
+          <w:szCs w:val="20"/>
+        </w:rPr>
+      </w:pPr>
+      <w:r>
+        <w:rPr>
+          <w:rFonts w:ascii="Consolas" w:hAnsi="Consolas" w:cstheme="minorHAnsi"/>
+          <w:sz w:val="20"/>
+          <w:szCs w:val="20"/>
+        </w:rPr>
+        <w:t>}</w:t>
+      </w:r>
+    </w:p>
+    <w:p>
+      <w:pPr>
+        <w:rPr>
+          <w:rFonts w:cstheme="minorHAnsi"/>
+        </w:rPr>
+      </w:pPr>
+      <w:r>
+        <w:rPr>
+          <w:rFonts w:cstheme="minorHAnsi"/>
+        </w:rPr>
         <w:lastRenderedPageBreak/>
-        <w:t xml:space="preserve">    options.DefaultPolicy = new AuthorizationPolicyBuilder().RequireAuthenticatedUser().Build()</w:t>
-      </w:r>
-      <w:r>
-        <w:rPr>
-          <w:rFonts w:ascii="Consolas" w:hAnsi="Consolas"/>
-          <w:sz w:val="20"/>
-          <w:szCs w:val="20"/>
-        </w:rPr>
-        <w:t>;</w:t>
-      </w:r>
-    </w:p>
-    <w:p>
-      <w:pPr>
-        <w:spacing w:after="0"/>
-        <w:rPr>
-          <w:rFonts w:ascii="Consolas" w:hAnsi="Consolas"/>
-          <w:sz w:val="20"/>
-          <w:szCs w:val="20"/>
-        </w:rPr>
-      </w:pPr>
-      <w:r>
-        <w:rPr>
-          <w:rFonts w:ascii="Consolas" w:hAnsi="Consolas"/>
-          <w:sz w:val="20"/>
-          <w:szCs w:val="20"/>
-        </w:rPr>
-        <w:t>});</w:t>
-      </w:r>
-    </w:p>
-    <w:p>
-      <w:pPr>
-        <w:spacing w:after="0"/>
-        <w:rPr>
-          <w:rFonts w:ascii="Consolas" w:hAnsi="Consolas"/>
-          <w:sz w:val="20"/>
-          <w:szCs w:val="20"/>
-        </w:rPr>
-      </w:pPr>
-    </w:p>
-    <w:p>
-      <w:pPr>
-        <w:spacing w:after="0"/>
-        <w:rPr>
-          <w:rFonts w:ascii="Consolas" w:hAnsi="Consolas"/>
-          <w:sz w:val="20"/>
-          <w:szCs w:val="20"/>
-        </w:rPr>
-      </w:pPr>
-      <w:r>
-        <w:rPr>
-          <w:rFonts w:ascii="Consolas" w:hAnsi="Consolas"/>
-          <w:sz w:val="20"/>
-          <w:szCs w:val="20"/>
-        </w:rPr>
-        <w:t>services.AddControllers();</w:t>
-      </w:r>
-    </w:p>
-    <w:p>
-      <w:r>
-        <w:t xml:space="preserve">This will add authentication, </w:t>
-      </w:r>
-      <w:r>
-        <w:t>authorization,</w:t>
-      </w:r>
-      <w:r>
-        <w:t xml:space="preserve"> and </w:t>
-      </w:r>
-      <w:r>
-        <w:t>controllers to our API. The Authentication gets the configuration from the app settings</w:t>
-      </w:r>
-      <w:r>
-        <w:t xml:space="preserve"> as well as </w:t>
-      </w:r>
-      <w:r>
-        <w:t xml:space="preserve">setting up the redirect configuration. </w:t>
-      </w:r>
-      <w:r>
-        <w:t xml:space="preserve">If there is a key on the response allowing a redirect, it will allow the redirect to happen </w:t>
-      </w:r>
-      <w:r>
-        <w:t xml:space="preserve">if there isn’t the redirect will </w:t>
-      </w:r>
-      <w:r>
-        <w:t>replace</w:t>
-      </w:r>
-      <w:r>
-        <w:t xml:space="preserve"> by returning a status code 401. You can use this on the frontend side to check whether or not there is a 401 returned and if there is you can redirect the user</w:t>
-      </w:r>
-      <w:r>
-        <w:t xml:space="preserve"> to get logged in again. The authorize section allows us to </w:t>
-      </w:r>
-      <w:r>
-        <w:t xml:space="preserve">add the tags above our controller methods in the next section. </w:t>
-      </w:r>
-      <w:r>
-        <w:t xml:space="preserve">But will check to see whether we are authenticated before allowing us to use a certain controller. </w:t>
-      </w:r>
-      <w:r>
+        <w:t xml:space="preserve">You will now be able to call that method and check whether the user is logged in or not. Next </w:t>
+      </w:r>
+      <w:r>
+        <w:rPr>
+          <w:rFonts w:cstheme="minorHAnsi"/>
+        </w:rPr>
+        <w:t>we will write the method to login a user in. Add the following method to the class.</w:t>
+      </w:r>
+    </w:p>
+    <w:p>
+      <w:pPr>
+        <w:spacing w:after="0"/>
+        <w:rPr>
+          <w:rFonts w:ascii="Consolas" w:hAnsi="Consolas" w:cstheme="minorHAnsi"/>
+          <w:sz w:val="20"/>
+          <w:szCs w:val="20"/>
+        </w:rPr>
+      </w:pPr>
+      <w:r>
+        <w:rPr>
+          <w:rFonts w:ascii="Consolas" w:hAnsi="Consolas" w:cstheme="minorHAnsi"/>
+          <w:sz w:val="20"/>
+          <w:szCs w:val="20"/>
+        </w:rPr>
+        <w:t>[AllowAnonymous]</w:t>
+      </w:r>
+    </w:p>
+    <w:p>
+      <w:pPr>
+        <w:spacing w:after="0"/>
+        <w:rPr>
+          <w:rFonts w:ascii="Consolas" w:hAnsi="Consolas" w:cstheme="minorHAnsi"/>
+          <w:sz w:val="20"/>
+          <w:szCs w:val="20"/>
+        </w:rPr>
+      </w:pPr>
+      <w:r>
+        <w:rPr>
+          <w:rFonts w:ascii="Consolas" w:hAnsi="Consolas" w:cstheme="minorHAnsi"/>
+          <w:sz w:val="20"/>
+          <w:szCs w:val="20"/>
+        </w:rPr>
+        <w:t>[HttpGet(“</w:t>
+      </w:r>
+      <w:r>
+        <w:rPr>
+          <w:rFonts w:ascii="Consolas" w:hAnsi="Consolas" w:cstheme="minorHAnsi"/>
+          <w:sz w:val="20"/>
+          <w:szCs w:val="20"/>
+        </w:rPr>
+        <w:t>A</w:t>
+      </w:r>
+      <w:r>
+        <w:rPr>
+          <w:rFonts w:ascii="Consolas" w:hAnsi="Consolas" w:cstheme="minorHAnsi"/>
+          <w:sz w:val="20"/>
+          <w:szCs w:val="20"/>
+        </w:rPr>
+        <w:t>uthenticate”)]</w:t>
+      </w:r>
+    </w:p>
+    <w:p>
+      <w:pPr>
+        <w:spacing w:after="0"/>
+        <w:rPr>
+          <w:rFonts w:ascii="Consolas" w:hAnsi="Consolas" w:cstheme="minorHAnsi"/>
+          <w:sz w:val="20"/>
+          <w:szCs w:val="20"/>
+        </w:rPr>
+      </w:pPr>
+      <w:r>
+        <w:rPr>
+          <w:rFonts w:ascii="Consolas" w:hAnsi="Consolas" w:cstheme="minorHAnsi"/>
+          <w:sz w:val="20"/>
+          <w:szCs w:val="20"/>
+        </w:rPr>
+        <w:t>public async Task Login() {</w:t>
+      </w:r>
+    </w:p>
+    <w:p>
+      <w:pPr>
+        <w:spacing w:after="0"/>
+        <w:rPr>
+          <w:rFonts w:ascii="Consolas" w:hAnsi="Consolas" w:cstheme="minorHAnsi"/>
+          <w:sz w:val="20"/>
+          <w:szCs w:val="20"/>
+        </w:rPr>
+      </w:pPr>
+      <w:r>
+        <w:rPr>
+          <w:rFonts w:ascii="Consolas" w:hAnsi="Consolas" w:cstheme="minorHAnsi"/>
+          <w:sz w:val="20"/>
+          <w:szCs w:val="20"/>
+        </w:rPr>
+        <w:t xml:space="preserve">    if (!</w:t>
+      </w:r>
+      <w:r>
+        <w:rPr>
+          <w:rFonts w:ascii="Consolas" w:hAnsi="Consolas" w:cstheme="minorHAnsi"/>
+          <w:sz w:val="20"/>
+          <w:szCs w:val="20"/>
+        </w:rPr>
+        <w:t>this.HttpContext.User.Identity.IsAuthenticated) {</w:t>
+      </w:r>
+    </w:p>
+    <w:p>
+      <w:pPr>
+        <w:spacing w:after="0"/>
+        <w:rPr>
+          <w:rFonts w:ascii="Consolas" w:hAnsi="Consolas" w:cstheme="minorHAnsi"/>
+          <w:sz w:val="20"/>
+          <w:szCs w:val="20"/>
+        </w:rPr>
+      </w:pPr>
+      <w:r>
+        <w:rPr>
+          <w:rFonts w:ascii="Consolas" w:hAnsi="Consolas" w:cstheme="minorHAnsi"/>
+          <w:sz w:val="20"/>
+          <w:szCs w:val="20"/>
+        </w:rPr>
+        <w:t xml:space="preserve">        this.HttpContext.Items.Add(“allowRedirect”, true);</w:t>
+      </w:r>
+    </w:p>
+    <w:p>
+      <w:pPr>
+        <w:spacing w:after="0"/>
+        <w:rPr>
+          <w:rFonts w:ascii="Consolas" w:hAnsi="Consolas" w:cstheme="minorHAnsi"/>
+          <w:sz w:val="20"/>
+          <w:szCs w:val="20"/>
+        </w:rPr>
+      </w:pPr>
+      <w:r>
+        <w:rPr>
+          <w:rFonts w:ascii="Consolas" w:hAnsi="Consolas" w:cstheme="minorHAnsi"/>
+          <w:sz w:val="20"/>
+          <w:szCs w:val="20"/>
+        </w:rPr>
+        <w:t xml:space="preserve">        await this.HttpContext.ChallengeAsync();</w:t>
+      </w:r>
+    </w:p>
+    <w:p>
+      <w:pPr>
+        <w:spacing w:after="0"/>
+        <w:rPr>
+          <w:rFonts w:ascii="Consolas" w:hAnsi="Consolas" w:cstheme="minorHAnsi"/>
+          <w:sz w:val="20"/>
+          <w:szCs w:val="20"/>
+        </w:rPr>
+      </w:pPr>
+      <w:r>
+        <w:rPr>
+          <w:rFonts w:ascii="Consolas" w:hAnsi="Consolas" w:cstheme="minorHAnsi"/>
+          <w:sz w:val="20"/>
+          <w:szCs w:val="20"/>
+        </w:rPr>
+        <w:t xml:space="preserve">        return;</w:t>
+      </w:r>
+    </w:p>
+    <w:p>
+      <w:pPr>
+        <w:spacing w:after="0"/>
+        <w:rPr>
+          <w:rFonts w:ascii="Consolas" w:hAnsi="Consolas" w:cstheme="minorHAnsi"/>
+          <w:sz w:val="20"/>
+          <w:szCs w:val="20"/>
+        </w:rPr>
+      </w:pPr>
+      <w:r>
+        <w:rPr>
+          <w:rFonts w:ascii="Consolas" w:hAnsi="Consolas" w:cstheme="minorHAnsi"/>
+          <w:sz w:val="20"/>
+          <w:szCs w:val="20"/>
+        </w:rPr>
+        <w:t xml:space="preserve">    }</w:t>
+      </w:r>
+    </w:p>
+    <w:p>
+      <w:pPr>
+        <w:spacing w:after="0"/>
+        <w:rPr>
+          <w:rFonts w:ascii="Consolas" w:hAnsi="Consolas" w:cstheme="minorHAnsi"/>
+          <w:sz w:val="20"/>
+          <w:szCs w:val="20"/>
+        </w:rPr>
+      </w:pPr>
+      <w:r>
+        <w:rPr>
+          <w:rFonts w:ascii="Consolas" w:hAnsi="Consolas" w:cstheme="minorHAnsi"/>
+          <w:sz w:val="20"/>
+          <w:szCs w:val="20"/>
+        </w:rPr>
+        <w:t xml:space="preserve">    this.HttpContext.Response.Redirect(“</w:t>
+      </w:r>
+      <w:r>
+        <w:rPr>
+          <w:rFonts w:ascii="Consolas" w:hAnsi="Consolas" w:cstheme="minorHAnsi"/>
+          <w:sz w:val="20"/>
+          <w:szCs w:val="20"/>
+        </w:rPr>
+        <w:t>URL to your webpage</w:t>
+      </w:r>
+      <w:r>
+        <w:rPr>
+          <w:rFonts w:ascii="Consolas" w:hAnsi="Consolas" w:cstheme="minorHAnsi"/>
+          <w:sz w:val="20"/>
+          <w:szCs w:val="20"/>
+        </w:rPr>
+        <w:t xml:space="preserve"> from IIS</w:t>
+      </w:r>
+      <w:r>
+        <w:rPr>
+          <w:rFonts w:ascii="Consolas" w:hAnsi="Consolas" w:cstheme="minorHAnsi"/>
+          <w:sz w:val="20"/>
+          <w:szCs w:val="20"/>
+        </w:rPr>
+        <w:t>”);</w:t>
+      </w:r>
+    </w:p>
+    <w:p>
+      <w:pPr>
+        <w:spacing w:after="0"/>
+        <w:rPr>
+          <w:rFonts w:ascii="Consolas" w:hAnsi="Consolas" w:cstheme="minorHAnsi"/>
+          <w:sz w:val="20"/>
+          <w:szCs w:val="20"/>
+        </w:rPr>
+      </w:pPr>
+      <w:r>
+        <w:rPr>
+          <w:rFonts w:ascii="Consolas" w:hAnsi="Consolas" w:cstheme="minorHAnsi"/>
+          <w:sz w:val="20"/>
+          <w:szCs w:val="20"/>
+        </w:rPr>
+        <w:t>}</w:t>
+      </w:r>
+    </w:p>
+    <w:p>
+      <w:pPr>
+        <w:spacing w:after="0"/>
+        <w:rPr>
+          <w:rFonts w:cstheme="minorHAnsi"/>
+        </w:rPr>
+      </w:pPr>
+      <w:r>
+        <w:rPr>
+          <w:rFonts w:cstheme="minorHAnsi"/>
+        </w:rPr>
+        <w:t xml:space="preserve">What we </w:t>
+      </w:r>
+      <w:r>
+        <w:rPr>
+          <w:rFonts w:cstheme="minorHAnsi"/>
+        </w:rPr>
+        <w:t>do here in this method is use the IsAuthenticated</w:t>
+      </w:r>
+      <w:r>
+        <w:rPr>
+          <w:rFonts w:cstheme="minorHAnsi"/>
+        </w:rPr>
+        <w:t>()</w:t>
+      </w:r>
+      <w:r>
+        <w:rPr>
+          <w:rFonts w:cstheme="minorHAnsi"/>
+        </w:rPr>
+        <w:t xml:space="preserve"> method </w:t>
+      </w:r>
+      <w:r>
+        <w:rPr>
+          <w:rFonts w:cstheme="minorHAnsi"/>
+        </w:rPr>
+        <w:t>to check whether or not a user is authenticated and if they’re not we redirect them to the login page before redirecting them back to the frontend webpage.</w:t>
+      </w:r>
+    </w:p>
+    <w:p>
+      <w:pPr>
+        <w:pStyle w:val="Heading3"/>
+      </w:pPr>
+      <w:r>
+        <w:t>UserController.cs</w:t>
+      </w:r>
+    </w:p>
+    <w:p>
+      <w:r>
+        <w:t xml:space="preserve">Create a new empty controller called “UserController” </w:t>
+      </w:r>
+      <w:r>
+        <w:t>and start by adding the following attributes above the class.</w:t>
+      </w:r>
+    </w:p>
+    <w:p>
+      <w:pPr>
+        <w:rPr>
+          <w:rFonts w:ascii="Consolas" w:hAnsi="Consolas"/>
+          <w:sz w:val="20"/>
+          <w:szCs w:val="20"/>
+        </w:rPr>
+      </w:pPr>
+      <w:r>
+        <w:rPr>
+          <w:rFonts w:ascii="Consolas" w:hAnsi="Consolas"/>
+          <w:sz w:val="20"/>
+          <w:szCs w:val="20"/>
+        </w:rPr>
+        <w:t>[Route(“api/[controller]”)</w:t>
+      </w:r>
+      <w:r>
+        <w:rPr>
+          <w:rFonts w:ascii="Consolas" w:hAnsi="Consolas"/>
+          <w:sz w:val="20"/>
+          <w:szCs w:val="20"/>
+        </w:rPr>
+        <w:t>]</w:t>
+      </w:r>
+    </w:p>
+    <w:p>
+      <w:pPr>
+        <w:rPr>
+          <w:rFonts w:ascii="Consolas" w:hAnsi="Consolas"/>
+          <w:sz w:val="20"/>
+          <w:szCs w:val="20"/>
+        </w:rPr>
+      </w:pPr>
+      <w:r>
+        <w:rPr>
+          <w:rFonts w:ascii="Consolas" w:hAnsi="Consolas"/>
+          <w:sz w:val="20"/>
+          <w:szCs w:val="20"/>
+        </w:rPr>
+        <w:t>[ApiController]</w:t>
+      </w:r>
+    </w:p>
+    <w:p>
+      <w:pPr>
+        <w:rPr>
+          <w:rFonts w:cstheme="minorHAnsi"/>
+        </w:rPr>
+      </w:pPr>
+      <w:r>
+        <w:rPr>
+          <w:rFonts w:cstheme="minorHAnsi"/>
+        </w:rPr>
+        <w:t xml:space="preserve">This will make sure the controller is recognised. </w:t>
+      </w:r>
+      <w:r>
+        <w:rPr>
+          <w:rFonts w:cstheme="minorHAnsi"/>
+        </w:rPr>
+        <w:t>Next add the using statement</w:t>
+      </w:r>
+      <w:r>
+        <w:rPr>
+          <w:rFonts w:cstheme="minorHAnsi"/>
+        </w:rPr>
+        <w:t>s</w:t>
+      </w:r>
+      <w:r>
+        <w:rPr>
+          <w:rFonts w:cstheme="minorHAnsi"/>
+        </w:rPr>
+        <w:t xml:space="preserve"> to the top of the </w:t>
+      </w:r>
+      <w:r>
+        <w:rPr>
+          <w:rFonts w:cstheme="minorHAnsi"/>
+        </w:rPr>
+        <w:t>file.</w:t>
+      </w:r>
+    </w:p>
+    <w:p>
+      <w:pPr>
+        <w:rPr>
+          <w:rFonts w:ascii="Consolas" w:hAnsi="Consolas" w:cstheme="minorHAnsi"/>
+          <w:sz w:val="20"/>
+          <w:szCs w:val="20"/>
+        </w:rPr>
+      </w:pPr>
+      <w:r>
+        <w:rPr>
+          <w:rFonts w:ascii="Consolas" w:hAnsi="Consolas" w:cstheme="minorHAnsi"/>
+          <w:sz w:val="20"/>
+          <w:szCs w:val="20"/>
+        </w:rPr>
+        <w:t>using Microsoft.AspNetCore.Authorization;</w:t>
+      </w:r>
+    </w:p>
+    <w:p>
+      <w:pPr>
+        <w:rPr>
+          <w:rFonts w:cstheme="minorHAnsi"/>
+        </w:rPr>
+      </w:pPr>
+      <w:r>
+        <w:rPr>
+          <w:rFonts w:cstheme="minorHAnsi"/>
+        </w:rPr>
+        <w:t xml:space="preserve">Next add a new method to the </w:t>
+      </w:r>
+      <w:r>
+        <w:rPr>
+          <w:rFonts w:cstheme="minorHAnsi"/>
+        </w:rPr>
+        <w:t>file inside the class.</w:t>
+      </w:r>
+    </w:p>
+    <w:p>
+      <w:pPr>
+        <w:rPr>
+          <w:rFonts w:ascii="Consolas" w:hAnsi="Consolas" w:cstheme="minorHAnsi"/>
+          <w:sz w:val="20"/>
+          <w:szCs w:val="20"/>
+        </w:rPr>
+      </w:pPr>
+      <w:r>
+        <w:rPr>
+          <w:rFonts w:ascii="Consolas" w:hAnsi="Consolas" w:cstheme="minorHAnsi"/>
+          <w:sz w:val="20"/>
+          <w:szCs w:val="20"/>
+        </w:rPr>
+        <w:t>[Authorize]</w:t>
+      </w:r>
+    </w:p>
+    <w:p>
+      <w:pPr>
+        <w:rPr>
+          <w:rFonts w:ascii="Consolas" w:hAnsi="Consolas" w:cstheme="minorHAnsi"/>
+          <w:sz w:val="20"/>
+          <w:szCs w:val="20"/>
+        </w:rPr>
+      </w:pPr>
+      <w:r>
+        <w:rPr>
+          <w:rFonts w:ascii="Consolas" w:hAnsi="Consolas" w:cstheme="minorHAnsi"/>
+          <w:sz w:val="20"/>
+          <w:szCs w:val="20"/>
+        </w:rPr>
+        <w:t>[HttpGet]</w:t>
+      </w:r>
+    </w:p>
+    <w:p>
+      <w:pPr>
+        <w:rPr>
+          <w:rFonts w:ascii="Consolas" w:hAnsi="Consolas" w:cstheme="minorHAnsi"/>
+          <w:sz w:val="20"/>
+          <w:szCs w:val="20"/>
+        </w:rPr>
+      </w:pPr>
+      <w:r>
+        <w:rPr>
+          <w:rFonts w:ascii="Consolas" w:hAnsi="Consolas" w:cstheme="minorHAnsi"/>
+          <w:sz w:val="20"/>
+          <w:szCs w:val="20"/>
+        </w:rPr>
+        <w:t>public ActionResult&lt;User&gt; Get</w:t>
+      </w:r>
+      <w:r>
+        <w:rPr>
+          <w:rFonts w:ascii="Consolas" w:hAnsi="Consolas" w:cstheme="minorHAnsi"/>
+          <w:sz w:val="20"/>
+          <w:szCs w:val="20"/>
+        </w:rPr>
+        <w:t>User() {</w:t>
+      </w:r>
+    </w:p>
+    <w:p>
+      <w:pPr>
+        <w:rPr>
+          <w:rFonts w:ascii="Consolas" w:hAnsi="Consolas" w:cstheme="minorHAnsi"/>
+          <w:sz w:val="20"/>
+          <w:szCs w:val="20"/>
+        </w:rPr>
+      </w:pPr>
+      <w:r>
+        <w:rPr>
+          <w:rFonts w:ascii="Consolas" w:hAnsi="Consolas" w:cstheme="minorHAnsi"/>
+          <w:sz w:val="20"/>
+          <w:szCs w:val="20"/>
+        </w:rPr>
+        <w:t xml:space="preserve">    var user = new User();</w:t>
+      </w:r>
+    </w:p>
+    <w:p>
+      <w:pPr>
+        <w:rPr>
+          <w:rFonts w:ascii="Consolas" w:hAnsi="Consolas" w:cstheme="minorHAnsi"/>
+          <w:sz w:val="20"/>
+          <w:szCs w:val="20"/>
+        </w:rPr>
+      </w:pPr>
+      <w:r>
+        <w:rPr>
+          <w:rFonts w:ascii="Consolas" w:hAnsi="Consolas" w:cstheme="minorHAnsi"/>
+          <w:sz w:val="20"/>
+          <w:szCs w:val="20"/>
+        </w:rPr>
+        <w:t xml:space="preserve">    user.Name = this.HttpContext.User.Identity.Name.ToString();</w:t>
+      </w:r>
+    </w:p>
+    <w:p>
+      <w:pPr>
+        <w:rPr>
+          <w:rFonts w:ascii="Consolas" w:hAnsi="Consolas" w:cstheme="minorHAnsi"/>
+          <w:sz w:val="20"/>
+          <w:szCs w:val="20"/>
+        </w:rPr>
+      </w:pPr>
+      <w:r>
+        <w:rPr>
+          <w:rFonts w:ascii="Consolas" w:hAnsi="Consolas" w:cstheme="minorHAnsi"/>
+          <w:sz w:val="20"/>
+          <w:szCs w:val="20"/>
+        </w:rPr>
+        <w:t xml:space="preserve">    return this.Ok(user);</w:t>
+      </w:r>
+    </w:p>
+    <w:p>
+      <w:pPr>
+        <w:rPr>
+          <w:rFonts w:ascii="Consolas" w:hAnsi="Consolas" w:cstheme="minorHAnsi"/>
+          <w:sz w:val="20"/>
+          <w:szCs w:val="20"/>
+        </w:rPr>
+      </w:pPr>
+      <w:r>
+        <w:rPr>
+          <w:rFonts w:ascii="Consolas" w:hAnsi="Consolas" w:cstheme="minorHAnsi"/>
+          <w:sz w:val="20"/>
+          <w:szCs w:val="20"/>
+        </w:rPr>
+        <w:t>}</w:t>
+      </w:r>
+    </w:p>
+    <w:p>
+      <w:pPr>
+        <w:rPr>
+          <w:rFonts w:cstheme="minorHAnsi"/>
+        </w:rPr>
+      </w:pPr>
+      <w:r>
+        <w:rPr>
+          <w:rFonts w:cstheme="minorHAnsi"/>
+        </w:rPr>
+        <w:t>You will now be able to get the current user who is logged in when calling this method. However if nobody is logged in it will return a status code 401 for unauthorized. Telling you they are not logged in</w:t>
+      </w:r>
+      <w:r>
+        <w:rPr>
+          <w:rFonts w:cstheme="minorHAnsi"/>
+        </w:rPr>
+        <w:t>.</w:t>
+      </w:r>
+      <w:r>
+        <w:rPr>
+          <w:rFonts w:cstheme="minorHAnsi"/>
+        </w:rPr>
         <w:t xml:space="preserve"> </w:t>
       </w:r>
-      <w:r>
-        <w:t xml:space="preserve"> </w:t>
-      </w:r>
-    </w:p>
-    <w:p>
-      <w:r>
-        <w:t xml:space="preserve">Finally, go to the “Configure” method and remove all the lines of code and replace them with the following. </w:t>
-      </w:r>
-    </w:p>
-    <w:p>
-      <w:pPr>
-        <w:spacing w:after="0"/>
-        <w:rPr>
-          <w:rFonts w:ascii="Consolas" w:hAnsi="Consolas"/>
-          <w:sz w:val="20"/>
-          <w:szCs w:val="20"/>
-        </w:rPr>
-      </w:pPr>
-      <w:r>
-        <w:rPr>
-          <w:rFonts w:ascii="Consolas" w:hAnsi="Consolas"/>
-          <w:sz w:val="20"/>
-          <w:szCs w:val="20"/>
-        </w:rPr>
-        <w:t>if (env.IsDevelopment()) {</w:t>
-      </w:r>
-    </w:p>
-    <w:p>
-      <w:pPr>
-        <w:spacing w:after="0"/>
-        <w:rPr>
-          <w:rFonts w:ascii="Consolas" w:hAnsi="Consolas"/>
-          <w:sz w:val="20"/>
-          <w:szCs w:val="20"/>
-        </w:rPr>
-      </w:pPr>
-      <w:r>
-        <w:rPr>
-          <w:rFonts w:ascii="Consolas" w:hAnsi="Consolas"/>
-          <w:sz w:val="20"/>
-          <w:szCs w:val="20"/>
-        </w:rPr>
-        <w:t>    </w:t>
-      </w:r>
-      <w:r>
-        <w:rPr>
-          <w:rFonts w:ascii="Consolas" w:hAnsi="Consolas"/>
-          <w:sz w:val="20"/>
-          <w:szCs w:val="20"/>
-        </w:rPr>
-        <w:t xml:space="preserve">    </w:t>
-      </w:r>
-      <w:r>
-        <w:rPr>
-          <w:rFonts w:ascii="Consolas" w:hAnsi="Consolas"/>
-          <w:sz w:val="20"/>
-          <w:szCs w:val="20"/>
-        </w:rPr>
-        <w:t>app.UseDeveloperExceptionPage();</w:t>
-      </w:r>
-    </w:p>
-    <w:p>
-      <w:pPr>
-        <w:spacing w:after="0"/>
-        <w:rPr>
-          <w:rFonts w:ascii="Consolas" w:hAnsi="Consolas"/>
-          <w:sz w:val="20"/>
-          <w:szCs w:val="20"/>
-        </w:rPr>
-      </w:pPr>
-      <w:r>
-        <w:rPr>
-          <w:rFonts w:ascii="Consolas" w:hAnsi="Consolas"/>
-          <w:sz w:val="20"/>
-          <w:szCs w:val="20"/>
-        </w:rPr>
-        <w:t xml:space="preserve">    </w:t>
-      </w:r>
-      <w:r>
-        <w:rPr>
-          <w:rFonts w:ascii="Consolas" w:hAnsi="Consolas"/>
-          <w:sz w:val="20"/>
-          <w:szCs w:val="20"/>
-        </w:rPr>
-        <w:t>}</w:t>
-      </w:r>
-    </w:p>
-    <w:p>
-      <w:pPr>
-        <w:spacing w:after="0"/>
-        <w:rPr>
-          <w:rFonts w:ascii="Consolas" w:hAnsi="Consolas"/>
-          <w:sz w:val="20"/>
-          <w:szCs w:val="20"/>
-        </w:rPr>
-      </w:pPr>
-    </w:p>
-    <w:p>
-      <w:pPr>
-        <w:spacing w:after="0"/>
-        <w:rPr>
-          <w:rFonts w:ascii="Consolas" w:hAnsi="Consolas"/>
-          <w:sz w:val="20"/>
-          <w:szCs w:val="20"/>
-        </w:rPr>
-      </w:pPr>
-      <w:r>
-        <w:rPr>
-          <w:rFonts w:ascii="Consolas" w:hAnsi="Consolas"/>
-          <w:sz w:val="20"/>
-          <w:szCs w:val="20"/>
-        </w:rPr>
-        <w:t>app.UseCors(policyBuilder =&gt; policyBuilder.AllowCredentials().SetIsOriginAllowed(origin =&gt; true).AllowAnyHeader())</w:t>
-      </w:r>
-    </w:p>
-    <w:p>
-      <w:pPr>
-        <w:spacing w:after="0"/>
-        <w:rPr>
-          <w:rFonts w:ascii="Consolas" w:hAnsi="Consolas"/>
-          <w:sz w:val="20"/>
-          <w:szCs w:val="20"/>
-        </w:rPr>
-      </w:pPr>
-      <w:r>
-        <w:rPr>
-          <w:rFonts w:ascii="Consolas" w:hAnsi="Consolas"/>
-          <w:sz w:val="20"/>
-          <w:szCs w:val="20"/>
-        </w:rPr>
-        <w:t>.UseHttpsRedirection()</w:t>
-      </w:r>
-    </w:p>
-    <w:p>
-      <w:pPr>
-        <w:spacing w:after="0"/>
-        <w:rPr>
-          <w:rFonts w:ascii="Consolas" w:hAnsi="Consolas"/>
-          <w:sz w:val="20"/>
-          <w:szCs w:val="20"/>
-        </w:rPr>
-      </w:pPr>
-      <w:r>
-        <w:rPr>
-          <w:rFonts w:ascii="Consolas" w:hAnsi="Consolas"/>
-          <w:sz w:val="20"/>
-          <w:szCs w:val="20"/>
-        </w:rPr>
-        <w:t>.UseRouting()</w:t>
-      </w:r>
-    </w:p>
-    <w:p>
-      <w:pPr>
-        <w:spacing w:after="0"/>
-        <w:rPr>
-          <w:rFonts w:ascii="Consolas" w:hAnsi="Consolas"/>
-          <w:sz w:val="20"/>
-          <w:szCs w:val="20"/>
-        </w:rPr>
-      </w:pPr>
-      <w:r>
-        <w:rPr>
-          <w:rFonts w:ascii="Consolas" w:hAnsi="Consolas"/>
-          <w:sz w:val="20"/>
-          <w:szCs w:val="20"/>
-        </w:rPr>
-        <w:t>.UseAuthentication()</w:t>
-      </w:r>
-    </w:p>
-    <w:p>
-      <w:pPr>
-        <w:spacing w:after="0"/>
-        <w:rPr>
-          <w:rFonts w:ascii="Consolas" w:hAnsi="Consolas"/>
-          <w:sz w:val="20"/>
-          <w:szCs w:val="20"/>
-        </w:rPr>
-      </w:pPr>
-      <w:r>
-        <w:rPr>
-          <w:rFonts w:ascii="Consolas" w:hAnsi="Consolas"/>
-          <w:sz w:val="20"/>
-          <w:szCs w:val="20"/>
-        </w:rPr>
-        <w:t>.UseAuthorization()</w:t>
-      </w:r>
-    </w:p>
-    <w:p>
-      <w:pPr>
-        <w:spacing w:after="0"/>
-        <w:rPr>
-          <w:rFonts w:ascii="Consolas" w:hAnsi="Consolas"/>
-          <w:sz w:val="20"/>
-          <w:szCs w:val="20"/>
-        </w:rPr>
-      </w:pPr>
-      <w:r>
-        <w:rPr>
-          <w:rFonts w:ascii="Consolas" w:hAnsi="Consolas"/>
-          <w:sz w:val="20"/>
-          <w:szCs w:val="20"/>
-        </w:rPr>
-        <w:t>.UseEndpoints(endpoints =&gt; endpoints.MapControllers());</w:t>
-      </w:r>
     </w:p>
     <w:p>
       <w:pPr>
         <w:pStyle w:val="Heading3"/>
       </w:pPr>
       <w:r>
-        <w:t>LoginController.cs</w:t>
-      </w:r>
-    </w:p>
-    <w:p>
-      <w:r>
-        <w:t xml:space="preserve">Create a new empty controller called “LoginController” </w:t>
-      </w:r>
-      <w:r>
-        <w:t xml:space="preserve">and start by adding the following attributes above the class. </w:t>
-      </w:r>
-    </w:p>
-    <w:p>
-      <w:pPr>
-        <w:spacing w:after="0"/>
-        <w:rPr>
-          <w:rFonts w:ascii="Consolas" w:hAnsi="Consolas"/>
-          <w:sz w:val="20"/>
-          <w:szCs w:val="20"/>
-        </w:rPr>
-      </w:pPr>
-      <w:r>
-        <w:rPr>
-          <w:rFonts w:ascii="Consolas" w:hAnsi="Consolas"/>
-          <w:sz w:val="20"/>
-          <w:szCs w:val="20"/>
-        </w:rPr>
-        <w:t>[Route(“api/[controller]”)]</w:t>
-      </w:r>
-    </w:p>
-    <w:p>
-      <w:pPr>
-        <w:spacing w:after="0"/>
-        <w:rPr>
-          <w:rFonts w:ascii="Consolas" w:hAnsi="Consolas"/>
-          <w:sz w:val="20"/>
-          <w:szCs w:val="20"/>
-        </w:rPr>
-      </w:pPr>
-      <w:r>
-        <w:rPr>
-          <w:rFonts w:ascii="Consolas" w:hAnsi="Consolas"/>
-          <w:sz w:val="20"/>
-          <w:szCs w:val="20"/>
-        </w:rPr>
-        <w:t>[ApiController]</w:t>
-      </w:r>
-    </w:p>
-    <w:p>
-      <w:r>
-        <w:t xml:space="preserve">This will make sure the controller is recognised. Next </w:t>
-      </w:r>
-      <w:r>
-        <w:t>add the following using statements to the top of the file.</w:t>
-      </w:r>
-    </w:p>
-    <w:p>
-      <w:pPr>
-        <w:spacing w:after="0"/>
-        <w:rPr>
-          <w:rFonts w:ascii="Consolas" w:hAnsi="Consolas"/>
-          <w:sz w:val="20"/>
-          <w:szCs w:val="20"/>
-        </w:rPr>
-      </w:pPr>
-      <w:r>
-        <w:rPr>
-          <w:rFonts w:ascii="Consolas" w:hAnsi="Consolas"/>
-          <w:sz w:val="20"/>
-          <w:szCs w:val="20"/>
-        </w:rPr>
-        <w:t>u</w:t>
-      </w:r>
-      <w:r>
-        <w:rPr>
-          <w:rFonts w:ascii="Consolas" w:hAnsi="Consolas"/>
-          <w:sz w:val="20"/>
-          <w:szCs w:val="20"/>
-        </w:rPr>
-        <w:t>sing Microsoft.AspNetCore.Authentication;</w:t>
-      </w:r>
-    </w:p>
-    <w:p>
-      <w:pPr>
-        <w:spacing w:after="0"/>
-        <w:rPr>
-          <w:rFonts w:ascii="Consolas" w:hAnsi="Consolas"/>
-          <w:sz w:val="20"/>
-          <w:szCs w:val="20"/>
-        </w:rPr>
-      </w:pPr>
-      <w:r>
-        <w:rPr>
-          <w:rFonts w:ascii="Consolas" w:hAnsi="Consolas"/>
-          <w:sz w:val="20"/>
-          <w:szCs w:val="20"/>
-        </w:rPr>
-        <w:t>using Microsoft.AspNetCore.Authorization;</w:t>
-      </w:r>
-    </w:p>
-    <w:p>
-      <w:pPr>
-        <w:spacing w:after="0"/>
-        <w:rPr>
-          <w:rFonts w:ascii="Consolas" w:hAnsi="Consolas"/>
-          <w:sz w:val="20"/>
-          <w:szCs w:val="20"/>
-        </w:rPr>
-      </w:pPr>
-      <w:r>
-        <w:rPr>
-          <w:rFonts w:ascii="Consolas" w:hAnsi="Consolas"/>
-          <w:sz w:val="20"/>
-          <w:szCs w:val="20"/>
-        </w:rPr>
-        <w:t>using System.Threading.Tasks;</w:t>
-      </w:r>
-    </w:p>
-    <w:p>
-      <w:pPr>
-        <w:rPr>
-          <w:rFonts w:cstheme="minorHAnsi"/>
-        </w:rPr>
-      </w:pPr>
-      <w:r>
-        <w:rPr>
-          <w:rFonts w:cstheme="minorHAnsi"/>
-        </w:rPr>
-        <w:t xml:space="preserve">Now we need to write the method to log a user in and check whether they are logged in or not. </w:t>
-      </w:r>
-      <w:r>
-        <w:rPr>
-          <w:rFonts w:cstheme="minorHAnsi"/>
-        </w:rPr>
-        <w:t>We will start by checking whether or not a user is logged in. Add the following method to the class.</w:t>
-      </w:r>
-    </w:p>
-    <w:p>
-      <w:pPr>
-        <w:spacing w:after="0"/>
-        <w:rPr>
-          <w:rFonts w:ascii="Consolas" w:hAnsi="Consolas" w:cstheme="minorHAnsi"/>
-          <w:sz w:val="20"/>
-          <w:szCs w:val="20"/>
-        </w:rPr>
-      </w:pPr>
-      <w:r>
-        <w:rPr>
-          <w:rFonts w:ascii="Consolas" w:hAnsi="Consolas" w:cstheme="minorHAnsi"/>
-          <w:sz w:val="20"/>
-          <w:szCs w:val="20"/>
-        </w:rPr>
-        <w:t>[AllowAnonymous]</w:t>
-      </w:r>
-    </w:p>
-    <w:p>
-      <w:pPr>
-        <w:spacing w:after="0"/>
-        <w:rPr>
-          <w:rFonts w:ascii="Consolas" w:hAnsi="Consolas" w:cstheme="minorHAnsi"/>
-          <w:sz w:val="20"/>
-          <w:szCs w:val="20"/>
-        </w:rPr>
-      </w:pPr>
-      <w:r>
-        <w:rPr>
-          <w:rFonts w:ascii="Consolas" w:hAnsi="Consolas" w:cstheme="minorHAnsi"/>
-          <w:sz w:val="20"/>
-          <w:szCs w:val="20"/>
-        </w:rPr>
-        <w:t>[HttpGet]</w:t>
-      </w:r>
-    </w:p>
-    <w:p>
-      <w:pPr>
-        <w:spacing w:after="0"/>
-        <w:rPr>
-          <w:rFonts w:ascii="Consolas" w:hAnsi="Consolas" w:cstheme="minorHAnsi"/>
-          <w:sz w:val="20"/>
-          <w:szCs w:val="20"/>
-        </w:rPr>
-      </w:pPr>
-      <w:r>
-        <w:rPr>
-          <w:rFonts w:ascii="Consolas" w:hAnsi="Consolas" w:cstheme="minorHAnsi"/>
-          <w:sz w:val="20"/>
-          <w:szCs w:val="20"/>
-        </w:rPr>
-        <w:t>public ActionResult IsUserLoggedIn() {</w:t>
-      </w:r>
-    </w:p>
-    <w:p>
-      <w:pPr>
-        <w:spacing w:after="0"/>
-        <w:rPr>
-          <w:rFonts w:ascii="Consolas" w:hAnsi="Consolas" w:cstheme="minorHAnsi"/>
-          <w:sz w:val="20"/>
-          <w:szCs w:val="20"/>
-        </w:rPr>
-      </w:pPr>
-      <w:r>
-        <w:rPr>
-          <w:rFonts w:ascii="Consolas" w:hAnsi="Consolas" w:cstheme="minorHAnsi"/>
-          <w:sz w:val="20"/>
-          <w:szCs w:val="20"/>
-        </w:rPr>
-        <w:t xml:space="preserve">    </w:t>
-      </w:r>
-      <w:r>
-        <w:rPr>
-          <w:rFonts w:ascii="Consolas" w:hAnsi="Consolas" w:cstheme="minorHAnsi"/>
-          <w:sz w:val="20"/>
-          <w:szCs w:val="20"/>
-        </w:rPr>
-        <w:t>if (!this.HttpContext.User.Identity.IsAuthenticated) {</w:t>
-      </w:r>
-    </w:p>
-    <w:p>
-      <w:pPr>
-        <w:spacing w:after="0"/>
-        <w:rPr>
-          <w:rFonts w:ascii="Consolas" w:hAnsi="Consolas" w:cstheme="minorHAnsi"/>
-          <w:sz w:val="20"/>
-          <w:szCs w:val="20"/>
-        </w:rPr>
-      </w:pPr>
-      <w:r>
-        <w:rPr>
-          <w:rFonts w:ascii="Consolas" w:hAnsi="Consolas" w:cstheme="minorHAnsi"/>
-          <w:sz w:val="20"/>
-          <w:szCs w:val="20"/>
-        </w:rPr>
-        <w:t xml:space="preserve">        return this.Unauthorized();    </w:t>
-      </w:r>
-    </w:p>
-    <w:p>
-      <w:pPr>
-        <w:spacing w:after="0"/>
-        <w:rPr>
-          <w:rFonts w:ascii="Consolas" w:hAnsi="Consolas" w:cstheme="minorHAnsi"/>
-          <w:sz w:val="20"/>
-          <w:szCs w:val="20"/>
-        </w:rPr>
-      </w:pPr>
-      <w:r>
-        <w:rPr>
-          <w:rFonts w:ascii="Consolas" w:hAnsi="Consolas" w:cstheme="minorHAnsi"/>
-          <w:sz w:val="20"/>
-          <w:szCs w:val="20"/>
-        </w:rPr>
-        <w:t xml:space="preserve">    }</w:t>
-      </w:r>
-    </w:p>
-    <w:p>
-      <w:pPr>
-        <w:spacing w:after="0"/>
-        <w:rPr>
-          <w:rFonts w:ascii="Consolas" w:hAnsi="Consolas" w:cstheme="minorHAnsi"/>
-          <w:sz w:val="20"/>
-          <w:szCs w:val="20"/>
-        </w:rPr>
-      </w:pPr>
-      <w:r>
-        <w:rPr>
-          <w:rFonts w:ascii="Consolas" w:hAnsi="Consolas" w:cstheme="minorHAnsi"/>
-          <w:sz w:val="20"/>
-          <w:szCs w:val="20"/>
-        </w:rPr>
-        <w:t xml:space="preserve">    </w:t>
-      </w:r>
-      <w:r>
-        <w:rPr>
-          <w:rFonts w:ascii="Consolas" w:hAnsi="Consolas" w:cstheme="minorHAnsi"/>
-          <w:sz w:val="20"/>
-          <w:szCs w:val="20"/>
-        </w:rPr>
-        <w:t>r</w:t>
-      </w:r>
-      <w:r>
-        <w:rPr>
-          <w:rFonts w:ascii="Consolas" w:hAnsi="Consolas" w:cstheme="minorHAnsi"/>
-          <w:sz w:val="20"/>
-          <w:szCs w:val="20"/>
-        </w:rPr>
-        <w:t>eturn this.Acc</w:t>
-      </w:r>
-      <w:r>
-        <w:rPr>
-          <w:rFonts w:ascii="Consolas" w:hAnsi="Consolas" w:cstheme="minorHAnsi"/>
-          <w:sz w:val="20"/>
-          <w:szCs w:val="20"/>
-        </w:rPr>
-        <w:t>epted();</w:t>
-      </w:r>
-    </w:p>
-    <w:p>
-      <w:pPr>
-        <w:spacing w:after="0"/>
-        <w:rPr>
-          <w:rFonts w:ascii="Consolas" w:hAnsi="Consolas" w:cstheme="minorHAnsi"/>
-          <w:sz w:val="20"/>
-          <w:szCs w:val="20"/>
-        </w:rPr>
-      </w:pPr>
-      <w:r>
-        <w:rPr>
-          <w:rFonts w:ascii="Consolas" w:hAnsi="Consolas" w:cstheme="minorHAnsi"/>
-          <w:sz w:val="20"/>
-          <w:szCs w:val="20"/>
-        </w:rPr>
-        <w:t>}</w:t>
-      </w:r>
-    </w:p>
-    <w:p>
-      <w:pPr>
-        <w:rPr>
-          <w:rFonts w:cstheme="minorHAnsi"/>
-        </w:rPr>
-      </w:pPr>
-      <w:r>
-        <w:rPr>
-          <w:rFonts w:cstheme="minorHAnsi"/>
-        </w:rPr>
-        <w:t xml:space="preserve">You will now be able to call that method and check whether the user is logged in or not. Next </w:t>
-      </w:r>
-      <w:r>
-        <w:rPr>
-          <w:rFonts w:cstheme="minorHAnsi"/>
-        </w:rPr>
-        <w:t>we will write the method to login a user in. Add the following method to the class.</w:t>
-      </w:r>
-    </w:p>
-    <w:p>
-      <w:pPr>
-        <w:spacing w:after="0"/>
-        <w:rPr>
-          <w:rFonts w:ascii="Consolas" w:hAnsi="Consolas" w:cstheme="minorHAnsi"/>
-          <w:sz w:val="20"/>
-          <w:szCs w:val="20"/>
-        </w:rPr>
-      </w:pPr>
-      <w:r>
-        <w:rPr>
-          <w:rFonts w:ascii="Consolas" w:hAnsi="Consolas" w:cstheme="minorHAnsi"/>
-          <w:sz w:val="20"/>
-          <w:szCs w:val="20"/>
-        </w:rPr>
-        <w:t>[AllowAnonymous]</w:t>
-      </w:r>
-    </w:p>
-    <w:p>
-      <w:pPr>
-        <w:spacing w:after="0"/>
-        <w:rPr>
-          <w:rFonts w:ascii="Consolas" w:hAnsi="Consolas" w:cstheme="minorHAnsi"/>
-          <w:sz w:val="20"/>
-          <w:szCs w:val="20"/>
-        </w:rPr>
-      </w:pPr>
-      <w:r>
-        <w:rPr>
-          <w:rFonts w:ascii="Consolas" w:hAnsi="Consolas" w:cstheme="minorHAnsi"/>
-          <w:sz w:val="20"/>
-          <w:szCs w:val="20"/>
-        </w:rPr>
-        <w:lastRenderedPageBreak/>
-        <w:t>[HttpGet(“</w:t>
-      </w:r>
-      <w:r>
-        <w:rPr>
-          <w:rFonts w:ascii="Consolas" w:hAnsi="Consolas" w:cstheme="minorHAnsi"/>
-          <w:sz w:val="20"/>
-          <w:szCs w:val="20"/>
-        </w:rPr>
-        <w:t>A</w:t>
-      </w:r>
-      <w:r>
-        <w:rPr>
-          <w:rFonts w:ascii="Consolas" w:hAnsi="Consolas" w:cstheme="minorHAnsi"/>
-          <w:sz w:val="20"/>
-          <w:szCs w:val="20"/>
-        </w:rPr>
-        <w:t>uthenticate”)]</w:t>
-      </w:r>
-    </w:p>
-    <w:p>
-      <w:pPr>
-        <w:spacing w:after="0"/>
-        <w:rPr>
-          <w:rFonts w:ascii="Consolas" w:hAnsi="Consolas" w:cstheme="minorHAnsi"/>
-          <w:sz w:val="20"/>
-          <w:szCs w:val="20"/>
-        </w:rPr>
-      </w:pPr>
-      <w:r>
-        <w:rPr>
-          <w:rFonts w:ascii="Consolas" w:hAnsi="Consolas" w:cstheme="minorHAnsi"/>
-          <w:sz w:val="20"/>
-          <w:szCs w:val="20"/>
-        </w:rPr>
-        <w:t>public async Task Login() {</w:t>
-      </w:r>
-    </w:p>
-    <w:p>
-      <w:pPr>
-        <w:spacing w:after="0"/>
-        <w:rPr>
-          <w:rFonts w:ascii="Consolas" w:hAnsi="Consolas" w:cstheme="minorHAnsi"/>
-          <w:sz w:val="20"/>
-          <w:szCs w:val="20"/>
-        </w:rPr>
-      </w:pPr>
-      <w:r>
-        <w:rPr>
-          <w:rFonts w:ascii="Consolas" w:hAnsi="Consolas" w:cstheme="minorHAnsi"/>
-          <w:sz w:val="20"/>
-          <w:szCs w:val="20"/>
-        </w:rPr>
-        <w:t xml:space="preserve">    if (!</w:t>
-      </w:r>
-      <w:r>
-        <w:rPr>
-          <w:rFonts w:ascii="Consolas" w:hAnsi="Consolas" w:cstheme="minorHAnsi"/>
-          <w:sz w:val="20"/>
-          <w:szCs w:val="20"/>
-        </w:rPr>
-        <w:t>this.HttpContext.User.Identity.IsAuthenticated) {</w:t>
-      </w:r>
-    </w:p>
-    <w:p>
-      <w:pPr>
-        <w:spacing w:after="0"/>
-        <w:rPr>
-          <w:rFonts w:ascii="Consolas" w:hAnsi="Consolas" w:cstheme="minorHAnsi"/>
-          <w:sz w:val="20"/>
-          <w:szCs w:val="20"/>
-        </w:rPr>
-      </w:pPr>
-      <w:r>
-        <w:rPr>
-          <w:rFonts w:ascii="Consolas" w:hAnsi="Consolas" w:cstheme="minorHAnsi"/>
-          <w:sz w:val="20"/>
-          <w:szCs w:val="20"/>
-        </w:rPr>
-        <w:t xml:space="preserve">        this.HttpContext.Items.Add(“allowRedirect”, true);</w:t>
-      </w:r>
-    </w:p>
-    <w:p>
-      <w:pPr>
-        <w:spacing w:after="0"/>
-        <w:rPr>
-          <w:rFonts w:ascii="Consolas" w:hAnsi="Consolas" w:cstheme="minorHAnsi"/>
-          <w:sz w:val="20"/>
-          <w:szCs w:val="20"/>
-        </w:rPr>
-      </w:pPr>
-      <w:r>
-        <w:rPr>
-          <w:rFonts w:ascii="Consolas" w:hAnsi="Consolas" w:cstheme="minorHAnsi"/>
-          <w:sz w:val="20"/>
-          <w:szCs w:val="20"/>
-        </w:rPr>
-        <w:t xml:space="preserve">        await this.HttpContext.ChallengeAsync();</w:t>
-      </w:r>
-    </w:p>
-    <w:p>
-      <w:pPr>
-        <w:spacing w:after="0"/>
-        <w:rPr>
-          <w:rFonts w:ascii="Consolas" w:hAnsi="Consolas" w:cstheme="minorHAnsi"/>
-          <w:sz w:val="20"/>
-          <w:szCs w:val="20"/>
-        </w:rPr>
-      </w:pPr>
-      <w:r>
-        <w:rPr>
-          <w:rFonts w:ascii="Consolas" w:hAnsi="Consolas" w:cstheme="minorHAnsi"/>
-          <w:sz w:val="20"/>
-          <w:szCs w:val="20"/>
-        </w:rPr>
-        <w:t xml:space="preserve">        return;</w:t>
-      </w:r>
-    </w:p>
-    <w:p>
-      <w:pPr>
-        <w:spacing w:after="0"/>
-        <w:rPr>
-          <w:rFonts w:ascii="Consolas" w:hAnsi="Consolas" w:cstheme="minorHAnsi"/>
-          <w:sz w:val="20"/>
-          <w:szCs w:val="20"/>
-        </w:rPr>
-      </w:pPr>
-      <w:r>
-        <w:rPr>
-          <w:rFonts w:ascii="Consolas" w:hAnsi="Consolas" w:cstheme="minorHAnsi"/>
-          <w:sz w:val="20"/>
-          <w:szCs w:val="20"/>
-        </w:rPr>
-        <w:t xml:space="preserve">    }</w:t>
-      </w:r>
-    </w:p>
-    <w:p>
-      <w:pPr>
-        <w:spacing w:after="0"/>
-        <w:rPr>
-          <w:rFonts w:ascii="Consolas" w:hAnsi="Consolas" w:cstheme="minorHAnsi"/>
-          <w:sz w:val="20"/>
-          <w:szCs w:val="20"/>
-        </w:rPr>
-      </w:pPr>
-      <w:r>
-        <w:rPr>
-          <w:rFonts w:ascii="Consolas" w:hAnsi="Consolas" w:cstheme="minorHAnsi"/>
-          <w:sz w:val="20"/>
-          <w:szCs w:val="20"/>
-        </w:rPr>
-        <w:t xml:space="preserve">    this.HttpContext.Response.Redirect(“</w:t>
-      </w:r>
-      <w:r>
-        <w:rPr>
-          <w:rFonts w:ascii="Consolas" w:hAnsi="Consolas" w:cstheme="minorHAnsi"/>
-          <w:sz w:val="20"/>
-          <w:szCs w:val="20"/>
-        </w:rPr>
-        <w:t>URL to your webpage</w:t>
-      </w:r>
-      <w:r>
-        <w:rPr>
-          <w:rFonts w:ascii="Consolas" w:hAnsi="Consolas" w:cstheme="minorHAnsi"/>
-          <w:sz w:val="20"/>
-          <w:szCs w:val="20"/>
-        </w:rPr>
-        <w:t xml:space="preserve"> from IIS</w:t>
-      </w:r>
-      <w:r>
-        <w:rPr>
-          <w:rFonts w:ascii="Consolas" w:hAnsi="Consolas" w:cstheme="minorHAnsi"/>
-          <w:sz w:val="20"/>
-          <w:szCs w:val="20"/>
-        </w:rPr>
-        <w:t>”);</w:t>
-      </w:r>
-    </w:p>
-    <w:p>
-      <w:pPr>
-        <w:spacing w:after="0"/>
-        <w:rPr>
-          <w:rFonts w:ascii="Consolas" w:hAnsi="Consolas" w:cstheme="minorHAnsi"/>
-          <w:sz w:val="20"/>
-          <w:szCs w:val="20"/>
-        </w:rPr>
-      </w:pPr>
-      <w:r>
-        <w:rPr>
-          <w:rFonts w:ascii="Consolas" w:hAnsi="Consolas" w:cstheme="minorHAnsi"/>
-          <w:sz w:val="20"/>
-          <w:szCs w:val="20"/>
-        </w:rPr>
-        <w:t>}</w:t>
-      </w:r>
-    </w:p>
-    <w:p>
-      <w:pPr>
-        <w:spacing w:after="0"/>
-        <w:rPr>
-          <w:rFonts w:cstheme="minorHAnsi"/>
-        </w:rPr>
-      </w:pPr>
-      <w:r>
-        <w:rPr>
-          <w:rFonts w:cstheme="minorHAnsi"/>
-        </w:rPr>
-        <w:t xml:space="preserve">What we </w:t>
-      </w:r>
-      <w:r>
-        <w:rPr>
-          <w:rFonts w:cstheme="minorHAnsi"/>
-        </w:rPr>
-        <w:t>do here in this method is use the IsAuthenticated</w:t>
-      </w:r>
-      <w:r>
-        <w:rPr>
-          <w:rFonts w:cstheme="minorHAnsi"/>
-        </w:rPr>
-        <w:t>()</w:t>
-      </w:r>
-      <w:r>
-        <w:rPr>
-          <w:rFonts w:cstheme="minorHAnsi"/>
-        </w:rPr>
-        <w:t xml:space="preserve"> method </w:t>
-      </w:r>
-      <w:r>
-        <w:rPr>
-          <w:rFonts w:cstheme="minorHAnsi"/>
-        </w:rPr>
-        <w:t>to check whether or not a user is authenticated and if they’re not we redirect them to the login page before redirecting them back to the frontend webpage.</w:t>
+        <w:t>Outro</w:t>
+      </w:r>
+    </w:p>
+    <w:p>
+      <w:r>
+        <w:t>You have now written all of the code needed for the API so next we will write the basic frontend up!</w:t>
+      </w:r>
+    </w:p>
+    <w:p>
+      <w:pPr>
+        <w:pStyle w:val="Heading2"/>
+      </w:pPr>
+      <w:r>
+        <w:t>Setting</w:t>
+      </w:r>
+      <w:r>
+        <w:t xml:space="preserve"> up the Frontend</w:t>
       </w:r>
     </w:p>
     <w:p>
@@ -2334,282 +2683,15 @@
         <w:pStyle w:val="Heading3"/>
       </w:pPr>
       <w:r>
-        <w:t>UserController.cs</w:t>
-      </w:r>
-    </w:p>
-    <w:p>
-      <w:r>
-        <w:t xml:space="preserve">Create a new empty controller called “UserController” </w:t>
-      </w:r>
-      <w:r>
-        <w:t>and start by adding the following attributes above the class.</w:t>
-      </w:r>
-    </w:p>
-    <w:p>
-      <w:pPr>
-        <w:rPr>
-          <w:rFonts w:ascii="Consolas" w:hAnsi="Consolas"/>
-          <w:sz w:val="20"/>
-          <w:szCs w:val="20"/>
-        </w:rPr>
-      </w:pPr>
-      <w:r>
-        <w:rPr>
-          <w:rFonts w:ascii="Consolas" w:hAnsi="Consolas"/>
-          <w:sz w:val="20"/>
-          <w:szCs w:val="20"/>
-        </w:rPr>
-        <w:t>[Route(“api/[controller]”)</w:t>
-      </w:r>
-      <w:r>
-        <w:rPr>
-          <w:rFonts w:ascii="Consolas" w:hAnsi="Consolas"/>
-          <w:sz w:val="20"/>
-          <w:szCs w:val="20"/>
-        </w:rPr>
-        <w:t>]</w:t>
-      </w:r>
-    </w:p>
-    <w:p>
-      <w:pPr>
-        <w:rPr>
-          <w:rFonts w:ascii="Consolas" w:hAnsi="Consolas"/>
-          <w:sz w:val="20"/>
-          <w:szCs w:val="20"/>
-        </w:rPr>
-      </w:pPr>
-      <w:r>
-        <w:rPr>
-          <w:rFonts w:ascii="Consolas" w:hAnsi="Consolas"/>
-          <w:sz w:val="20"/>
-          <w:szCs w:val="20"/>
-        </w:rPr>
-        <w:t>[ApiController]</w:t>
-      </w:r>
-    </w:p>
-    <w:p>
-      <w:pPr>
-        <w:rPr>
-          <w:rFonts w:cstheme="minorHAnsi"/>
-        </w:rPr>
-      </w:pPr>
-      <w:r>
-        <w:rPr>
-          <w:rFonts w:cstheme="minorHAnsi"/>
-        </w:rPr>
-        <w:t xml:space="preserve">This will make sure the controller is recognised. </w:t>
-      </w:r>
-      <w:r>
-        <w:rPr>
-          <w:rFonts w:cstheme="minorHAnsi"/>
-        </w:rPr>
-        <w:t>Next add the using statement</w:t>
-      </w:r>
-      <w:r>
-        <w:rPr>
-          <w:rFonts w:cstheme="minorHAnsi"/>
-        </w:rPr>
-        <w:t>s</w:t>
-      </w:r>
-      <w:r>
-        <w:rPr>
-          <w:rFonts w:cstheme="minorHAnsi"/>
-        </w:rPr>
-        <w:t xml:space="preserve"> to the top of the </w:t>
-      </w:r>
-      <w:r>
-        <w:rPr>
-          <w:rFonts w:cstheme="minorHAnsi"/>
-        </w:rPr>
-        <w:t>file.</w:t>
-      </w:r>
-    </w:p>
-    <w:p>
-      <w:pPr>
-        <w:rPr>
-          <w:rFonts w:ascii="Consolas" w:hAnsi="Consolas" w:cstheme="minorHAnsi"/>
-          <w:sz w:val="20"/>
-          <w:szCs w:val="20"/>
-        </w:rPr>
-      </w:pPr>
-      <w:r>
-        <w:rPr>
-          <w:rFonts w:ascii="Consolas" w:hAnsi="Consolas" w:cstheme="minorHAnsi"/>
-          <w:sz w:val="20"/>
-          <w:szCs w:val="20"/>
-        </w:rPr>
-        <w:t>using Microsoft.AspNetCore.Authorization;</w:t>
-      </w:r>
-    </w:p>
-    <w:p>
-      <w:pPr>
-        <w:rPr>
-          <w:rFonts w:cstheme="minorHAnsi"/>
-        </w:rPr>
-      </w:pPr>
-      <w:r>
-        <w:rPr>
-          <w:rFonts w:cstheme="minorHAnsi"/>
-        </w:rPr>
-        <w:t xml:space="preserve">Next add a new method to the </w:t>
-      </w:r>
-      <w:r>
-        <w:rPr>
-          <w:rFonts w:cstheme="minorHAnsi"/>
-        </w:rPr>
-        <w:t>file inside the class.</w:t>
-      </w:r>
-    </w:p>
-    <w:p>
-      <w:pPr>
-        <w:rPr>
-          <w:rFonts w:ascii="Consolas" w:hAnsi="Consolas" w:cstheme="minorHAnsi"/>
-          <w:sz w:val="20"/>
-          <w:szCs w:val="20"/>
-        </w:rPr>
-      </w:pPr>
-      <w:r>
-        <w:rPr>
-          <w:rFonts w:ascii="Consolas" w:hAnsi="Consolas" w:cstheme="minorHAnsi"/>
-          <w:sz w:val="20"/>
-          <w:szCs w:val="20"/>
-        </w:rPr>
-        <w:t>[Authorize]</w:t>
-      </w:r>
-    </w:p>
-    <w:p>
-      <w:pPr>
-        <w:rPr>
-          <w:rFonts w:ascii="Consolas" w:hAnsi="Consolas" w:cstheme="minorHAnsi"/>
-          <w:sz w:val="20"/>
-          <w:szCs w:val="20"/>
-        </w:rPr>
-      </w:pPr>
-      <w:r>
-        <w:rPr>
-          <w:rFonts w:ascii="Consolas" w:hAnsi="Consolas" w:cstheme="minorHAnsi"/>
-          <w:sz w:val="20"/>
-          <w:szCs w:val="20"/>
-        </w:rPr>
-        <w:t>[HttpGet]</w:t>
-      </w:r>
-    </w:p>
-    <w:p>
-      <w:pPr>
-        <w:rPr>
-          <w:rFonts w:ascii="Consolas" w:hAnsi="Consolas" w:cstheme="minorHAnsi"/>
-          <w:sz w:val="20"/>
-          <w:szCs w:val="20"/>
-        </w:rPr>
-      </w:pPr>
-      <w:r>
-        <w:rPr>
-          <w:rFonts w:ascii="Consolas" w:hAnsi="Consolas" w:cstheme="minorHAnsi"/>
-          <w:sz w:val="20"/>
-          <w:szCs w:val="20"/>
-        </w:rPr>
-        <w:t>public ActionResult&lt;User&gt; Get</w:t>
-      </w:r>
-      <w:r>
-        <w:rPr>
-          <w:rFonts w:ascii="Consolas" w:hAnsi="Consolas" w:cstheme="minorHAnsi"/>
-          <w:sz w:val="20"/>
-          <w:szCs w:val="20"/>
-        </w:rPr>
-        <w:t>User() {</w:t>
-      </w:r>
-    </w:p>
-    <w:p>
-      <w:pPr>
-        <w:rPr>
-          <w:rFonts w:ascii="Consolas" w:hAnsi="Consolas" w:cstheme="minorHAnsi"/>
-          <w:sz w:val="20"/>
-          <w:szCs w:val="20"/>
-        </w:rPr>
-      </w:pPr>
-      <w:r>
-        <w:rPr>
-          <w:rFonts w:ascii="Consolas" w:hAnsi="Consolas" w:cstheme="minorHAnsi"/>
-          <w:sz w:val="20"/>
-          <w:szCs w:val="20"/>
-        </w:rPr>
-        <w:t xml:space="preserve">    var user = new User();</w:t>
-      </w:r>
-    </w:p>
-    <w:p>
-      <w:pPr>
-        <w:rPr>
-          <w:rFonts w:ascii="Consolas" w:hAnsi="Consolas" w:cstheme="minorHAnsi"/>
-          <w:sz w:val="20"/>
-          <w:szCs w:val="20"/>
-        </w:rPr>
-      </w:pPr>
-      <w:r>
-        <w:rPr>
-          <w:rFonts w:ascii="Consolas" w:hAnsi="Consolas" w:cstheme="minorHAnsi"/>
-          <w:sz w:val="20"/>
-          <w:szCs w:val="20"/>
-        </w:rPr>
-        <w:t xml:space="preserve">    user.Name = this.HttpContext.User.Identity.Name.ToString();</w:t>
-      </w:r>
-    </w:p>
-    <w:p>
-      <w:pPr>
-        <w:rPr>
-          <w:rFonts w:ascii="Consolas" w:hAnsi="Consolas" w:cstheme="minorHAnsi"/>
-          <w:sz w:val="20"/>
-          <w:szCs w:val="20"/>
-        </w:rPr>
-      </w:pPr>
-      <w:r>
-        <w:rPr>
-          <w:rFonts w:ascii="Consolas" w:hAnsi="Consolas" w:cstheme="minorHAnsi"/>
-          <w:sz w:val="20"/>
-          <w:szCs w:val="20"/>
-        </w:rPr>
-        <w:t xml:space="preserve">    return this.Ok(user);</w:t>
-      </w:r>
-    </w:p>
-    <w:p>
-      <w:pPr>
-        <w:rPr>
-          <w:rFonts w:ascii="Consolas" w:hAnsi="Consolas" w:cstheme="minorHAnsi"/>
-          <w:sz w:val="20"/>
-          <w:szCs w:val="20"/>
-        </w:rPr>
-      </w:pPr>
-      <w:r>
-        <w:rPr>
-          <w:rFonts w:ascii="Consolas" w:hAnsi="Consolas" w:cstheme="minorHAnsi"/>
-          <w:sz w:val="20"/>
-          <w:szCs w:val="20"/>
-        </w:rPr>
-        <w:t>}</w:t>
-      </w:r>
-    </w:p>
-    <w:p>
-      <w:pPr>
-        <w:rPr>
-          <w:rFonts w:cstheme="minorHAnsi"/>
-        </w:rPr>
-      </w:pPr>
-      <w:r>
-        <w:rPr>
-          <w:rFonts w:cstheme="minorHAnsi"/>
-        </w:rPr>
-        <w:t>You will now be able to get the current user who is logged in when calling this method. However if nobody is logged in it will return a status code 401 for unauthorized. Telling you they are not logged in</w:t>
-      </w:r>
-      <w:r>
-        <w:rPr>
-          <w:rFonts w:cstheme="minorHAnsi"/>
-        </w:rPr>
-        <w:t>.</w:t>
-      </w:r>
-      <w:r>
-        <w:rPr>
-          <w:rFonts w:cstheme="minorHAnsi"/>
-        </w:rPr>
-        <w:t xml:space="preserve"> </w:t>
+        <w:t>Intro</w:t>
+      </w:r>
+    </w:p>
+    <w:p>
+      <w:r>
+        <w:t xml:space="preserve">The frontend of this is going to be super simple so </w:t>
+      </w:r>
+      <w:r>
+        <w:t>if you are new to JavaScript it should be easy to follow along.</w:t>
       </w:r>
     </w:p>
     <w:p>
@@ -2617,23 +2699,239 @@
         <w:pStyle w:val="Heading3"/>
       </w:pPr>
       <w:r>
-        <w:t>Outro</w:t>
-      </w:r>
-    </w:p>
-    <w:p>
-      <w:r>
-        <w:t>You have now written all of the code needed for the API so next we will write the basic frontend up!</w:t>
-      </w:r>
-    </w:p>
-    <w:p>
-      <w:pPr>
-        <w:pStyle w:val="Heading2"/>
-      </w:pPr>
-      <w:r>
-        <w:t>Setting</w:t>
-      </w:r>
-      <w:r>
-        <w:t xml:space="preserve"> up the Frontend</w:t>
+        <w:t>Getting Started</w:t>
+      </w:r>
+    </w:p>
+    <w:p>
+      <w:r>
+        <w:t xml:space="preserve">Firstly create a new folder called “sample-auth” </w:t>
+      </w:r>
+      <w:r>
+        <w:t>and open it in a text editor of your choice.</w:t>
+      </w:r>
+    </w:p>
+    <w:p>
+      <w:r>
+        <w:t>Next create a file inside the folder called “index.html”</w:t>
+      </w:r>
+      <w:r>
+        <w:t xml:space="preserve"> and add the following lines of code. </w:t>
+      </w:r>
+    </w:p>
+    <w:p>
+      <w:pPr>
+        <w:spacing w:after="0"/>
+        <w:rPr>
+          <w:rFonts w:ascii="Consolas" w:hAnsi="Consolas"/>
+          <w:sz w:val="20"/>
+          <w:szCs w:val="20"/>
+        </w:rPr>
+      </w:pPr>
+      <w:r>
+        <w:rPr>
+          <w:rFonts w:ascii="Consolas" w:hAnsi="Consolas"/>
+          <w:sz w:val="20"/>
+          <w:szCs w:val="20"/>
+        </w:rPr>
+        <w:t>&lt;html lang="en"&gt;</w:t>
+      </w:r>
+    </w:p>
+    <w:p>
+      <w:pPr>
+        <w:spacing w:after="0"/>
+        <w:rPr>
+          <w:rFonts w:ascii="Consolas" w:hAnsi="Consolas"/>
+          <w:sz w:val="20"/>
+          <w:szCs w:val="20"/>
+        </w:rPr>
+      </w:pPr>
+      <w:r>
+        <w:rPr>
+          <w:rFonts w:ascii="Consolas" w:hAnsi="Consolas"/>
+          <w:sz w:val="20"/>
+          <w:szCs w:val="20"/>
+        </w:rPr>
+        <w:t>&lt;head&gt;</w:t>
+      </w:r>
+    </w:p>
+    <w:p>
+      <w:pPr>
+        <w:spacing w:after="0"/>
+        <w:rPr>
+          <w:rFonts w:ascii="Consolas" w:hAnsi="Consolas"/>
+          <w:sz w:val="20"/>
+          <w:szCs w:val="20"/>
+        </w:rPr>
+      </w:pPr>
+      <w:r>
+        <w:rPr>
+          <w:rFonts w:ascii="Consolas" w:hAnsi="Consolas"/>
+          <w:sz w:val="20"/>
+          <w:szCs w:val="20"/>
+        </w:rPr>
+        <w:t xml:space="preserve">    &lt;meta charset="UTF-8"&gt;</w:t>
+      </w:r>
+    </w:p>
+    <w:p>
+      <w:pPr>
+        <w:spacing w:after="0"/>
+        <w:rPr>
+          <w:rFonts w:ascii="Consolas" w:hAnsi="Consolas"/>
+          <w:sz w:val="20"/>
+          <w:szCs w:val="20"/>
+        </w:rPr>
+      </w:pPr>
+      <w:r>
+        <w:rPr>
+          <w:rFonts w:ascii="Consolas" w:hAnsi="Consolas"/>
+          <w:sz w:val="20"/>
+          <w:szCs w:val="20"/>
+        </w:rPr>
+        <w:t xml:space="preserve">    &lt;meta name="viewport" content="width=device-width, initial-scale=1.0"&gt;</w:t>
+      </w:r>
+    </w:p>
+    <w:p>
+      <w:pPr>
+        <w:spacing w:after="0"/>
+        <w:rPr>
+          <w:rFonts w:ascii="Consolas" w:hAnsi="Consolas"/>
+          <w:sz w:val="20"/>
+          <w:szCs w:val="20"/>
+        </w:rPr>
+      </w:pPr>
+      <w:r>
+        <w:rPr>
+          <w:rFonts w:ascii="Consolas" w:hAnsi="Consolas"/>
+          <w:sz w:val="20"/>
+          <w:szCs w:val="20"/>
+        </w:rPr>
+        <w:t xml:space="preserve">    &lt;title&gt;Basic Auth&lt;/title&gt;</w:t>
+      </w:r>
+    </w:p>
+    <w:p>
+      <w:pPr>
+        <w:spacing w:after="0"/>
+        <w:rPr>
+          <w:rFonts w:ascii="Consolas" w:hAnsi="Consolas"/>
+          <w:sz w:val="20"/>
+          <w:szCs w:val="20"/>
+        </w:rPr>
+      </w:pPr>
+      <w:r>
+        <w:rPr>
+          <w:rFonts w:ascii="Consolas" w:hAnsi="Consolas"/>
+          <w:sz w:val="20"/>
+          <w:szCs w:val="20"/>
+        </w:rPr>
+        <w:t xml:space="preserve">    &lt;script type="module" src="./Main.js"&gt;&lt;/script&gt;</w:t>
+      </w:r>
+    </w:p>
+    <w:p>
+      <w:pPr>
+        <w:spacing w:after="0"/>
+        <w:rPr>
+          <w:rFonts w:ascii="Consolas" w:hAnsi="Consolas"/>
+          <w:sz w:val="20"/>
+          <w:szCs w:val="20"/>
+        </w:rPr>
+      </w:pPr>
+      <w:r>
+        <w:rPr>
+          <w:rFonts w:ascii="Consolas" w:hAnsi="Consolas"/>
+          <w:sz w:val="20"/>
+          <w:szCs w:val="20"/>
+        </w:rPr>
+        <w:t>&lt;/head&gt;</w:t>
+      </w:r>
+    </w:p>
+    <w:p>
+      <w:pPr>
+        <w:spacing w:after="0"/>
+        <w:rPr>
+          <w:rFonts w:ascii="Consolas" w:hAnsi="Consolas"/>
+          <w:sz w:val="20"/>
+          <w:szCs w:val="20"/>
+        </w:rPr>
+      </w:pPr>
+      <w:r>
+        <w:rPr>
+          <w:rFonts w:ascii="Consolas" w:hAnsi="Consolas"/>
+          <w:sz w:val="20"/>
+          <w:szCs w:val="20"/>
+        </w:rPr>
+        <w:t>&lt;body&gt;</w:t>
+      </w:r>
+    </w:p>
+    <w:p>
+      <w:pPr>
+        <w:spacing w:after="0"/>
+        <w:rPr>
+          <w:rFonts w:ascii="Consolas" w:hAnsi="Consolas"/>
+          <w:sz w:val="20"/>
+          <w:szCs w:val="20"/>
+        </w:rPr>
+      </w:pPr>
+      <w:r>
+        <w:rPr>
+          <w:rFonts w:ascii="Consolas" w:hAnsi="Consolas"/>
+          <w:sz w:val="20"/>
+          <w:szCs w:val="20"/>
+        </w:rPr>
+        <w:t xml:space="preserve">    &lt;h1&gt;Welcome to my basic authentication sample&lt;/h1&gt;</w:t>
+      </w:r>
+    </w:p>
+    <w:p>
+      <w:pPr>
+        <w:spacing w:after="0"/>
+        <w:rPr>
+          <w:rFonts w:ascii="Consolas" w:hAnsi="Consolas"/>
+          <w:sz w:val="20"/>
+          <w:szCs w:val="20"/>
+        </w:rPr>
+      </w:pPr>
+      <w:r>
+        <w:rPr>
+          <w:rFonts w:ascii="Consolas" w:hAnsi="Consolas"/>
+          <w:sz w:val="20"/>
+          <w:szCs w:val="20"/>
+        </w:rPr>
+        <w:t xml:space="preserve">    &lt;p id="welcome-message"&gt;Hello Guest&lt;/p&gt;</w:t>
+      </w:r>
+    </w:p>
+    <w:p>
+      <w:pPr>
+        <w:spacing w:after="0"/>
+        <w:rPr>
+          <w:rFonts w:ascii="Consolas" w:hAnsi="Consolas"/>
+          <w:sz w:val="20"/>
+          <w:szCs w:val="20"/>
+        </w:rPr>
+      </w:pPr>
+      <w:r>
+        <w:rPr>
+          <w:rFonts w:ascii="Consolas" w:hAnsi="Consolas"/>
+          <w:sz w:val="20"/>
+          <w:szCs w:val="20"/>
+        </w:rPr>
+        <w:t>&lt;/body&gt;</w:t>
+      </w:r>
+    </w:p>
+    <w:p>
+      <w:pPr>
+        <w:spacing w:after="0"/>
+        <w:rPr>
+          <w:rFonts w:ascii="Consolas" w:hAnsi="Consolas"/>
+          <w:sz w:val="20"/>
+          <w:szCs w:val="20"/>
+        </w:rPr>
+      </w:pPr>
+      <w:r>
+        <w:rPr>
+          <w:rFonts w:ascii="Consolas" w:hAnsi="Consolas"/>
+          <w:sz w:val="20"/>
+          <w:szCs w:val="20"/>
+        </w:rPr>
+        <w:t>&lt;/html&gt;</w:t>
       </w:r>
     </w:p>
     <w:p>
@@ -2641,262 +2939,6 @@
         <w:pStyle w:val="Heading3"/>
       </w:pPr>
       <w:r>
-        <w:t>Intro</w:t>
-      </w:r>
-    </w:p>
-    <w:p>
-      <w:r>
-        <w:t xml:space="preserve">The frontend of this is going to be super simple so </w:t>
-      </w:r>
-      <w:r>
-        <w:t>if you are new to JavaScript it should be easy to follow along.</w:t>
-      </w:r>
-    </w:p>
-    <w:p>
-      <w:pPr>
-        <w:pStyle w:val="Heading3"/>
-      </w:pPr>
-      <w:r>
-        <w:t>Getting Started</w:t>
-      </w:r>
-    </w:p>
-    <w:p>
-      <w:r>
-        <w:t xml:space="preserve">Firstly create a new folder called “sample-auth” </w:t>
-      </w:r>
-      <w:r>
-        <w:t>and open it in a text editor of your choice.</w:t>
-      </w:r>
-    </w:p>
-    <w:p>
-      <w:r>
-        <w:t>Next create a file inside the folder called “index.html”</w:t>
-      </w:r>
-      <w:r>
-        <w:t xml:space="preserve"> and add the following lines of code. </w:t>
-      </w:r>
-    </w:p>
-    <w:p>
-      <w:pPr>
-        <w:spacing w:after="0"/>
-        <w:rPr>
-          <w:rFonts w:ascii="Consolas" w:hAnsi="Consolas"/>
-          <w:sz w:val="20"/>
-          <w:szCs w:val="20"/>
-        </w:rPr>
-      </w:pPr>
-      <w:r>
-        <w:rPr>
-          <w:rFonts w:ascii="Consolas" w:hAnsi="Consolas"/>
-          <w:sz w:val="20"/>
-          <w:szCs w:val="20"/>
-        </w:rPr>
-        <w:t>&lt;html lang="en"&gt;</w:t>
-      </w:r>
-    </w:p>
-    <w:p>
-      <w:pPr>
-        <w:spacing w:after="0"/>
-        <w:rPr>
-          <w:rFonts w:ascii="Consolas" w:hAnsi="Consolas"/>
-          <w:sz w:val="20"/>
-          <w:szCs w:val="20"/>
-        </w:rPr>
-      </w:pPr>
-      <w:r>
-        <w:rPr>
-          <w:rFonts w:ascii="Consolas" w:hAnsi="Consolas"/>
-          <w:sz w:val="20"/>
-          <w:szCs w:val="20"/>
-        </w:rPr>
-        <w:t>&lt;head&gt;</w:t>
-      </w:r>
-    </w:p>
-    <w:p>
-      <w:pPr>
-        <w:spacing w:after="0"/>
-        <w:rPr>
-          <w:rFonts w:ascii="Consolas" w:hAnsi="Consolas"/>
-          <w:sz w:val="20"/>
-          <w:szCs w:val="20"/>
-        </w:rPr>
-      </w:pPr>
-      <w:r>
-        <w:rPr>
-          <w:rFonts w:ascii="Consolas" w:hAnsi="Consolas"/>
-          <w:sz w:val="20"/>
-          <w:szCs w:val="20"/>
-        </w:rPr>
-        <w:t xml:space="preserve">    &lt;meta charset="UTF-8"&gt;</w:t>
-      </w:r>
-    </w:p>
-    <w:p>
-      <w:pPr>
-        <w:spacing w:after="0"/>
-        <w:rPr>
-          <w:rFonts w:ascii="Consolas" w:hAnsi="Consolas"/>
-          <w:sz w:val="20"/>
-          <w:szCs w:val="20"/>
-        </w:rPr>
-      </w:pPr>
-      <w:r>
-        <w:rPr>
-          <w:rFonts w:ascii="Consolas" w:hAnsi="Consolas"/>
-          <w:sz w:val="20"/>
-          <w:szCs w:val="20"/>
-        </w:rPr>
-        <w:t xml:space="preserve">    &lt;meta name="viewport" content="width=device-width, initial-scale=1.0"&gt;</w:t>
-      </w:r>
-    </w:p>
-    <w:p>
-      <w:pPr>
-        <w:spacing w:after="0"/>
-        <w:rPr>
-          <w:rFonts w:ascii="Consolas" w:hAnsi="Consolas"/>
-          <w:sz w:val="20"/>
-          <w:szCs w:val="20"/>
-        </w:rPr>
-      </w:pPr>
-      <w:r>
-        <w:rPr>
-          <w:rFonts w:ascii="Consolas" w:hAnsi="Consolas"/>
-          <w:sz w:val="20"/>
-          <w:szCs w:val="20"/>
-        </w:rPr>
-        <w:t xml:space="preserve">    &lt;title&gt;Basic Auth&lt;/title&gt;</w:t>
-      </w:r>
-    </w:p>
-    <w:p>
-      <w:pPr>
-        <w:spacing w:after="0"/>
-        <w:rPr>
-          <w:rFonts w:ascii="Consolas" w:hAnsi="Consolas"/>
-          <w:sz w:val="20"/>
-          <w:szCs w:val="20"/>
-        </w:rPr>
-      </w:pPr>
-      <w:r>
-        <w:rPr>
-          <w:rFonts w:ascii="Consolas" w:hAnsi="Consolas"/>
-          <w:sz w:val="20"/>
-          <w:szCs w:val="20"/>
-        </w:rPr>
-        <w:t xml:space="preserve">    &lt;script type="module" src="./Main.js"&gt;&lt;/script&gt;</w:t>
-      </w:r>
-    </w:p>
-    <w:p>
-      <w:pPr>
-        <w:spacing w:after="0"/>
-        <w:rPr>
-          <w:rFonts w:ascii="Consolas" w:hAnsi="Consolas"/>
-          <w:sz w:val="20"/>
-          <w:szCs w:val="20"/>
-        </w:rPr>
-      </w:pPr>
-      <w:r>
-        <w:rPr>
-          <w:rFonts w:ascii="Consolas" w:hAnsi="Consolas"/>
-          <w:sz w:val="20"/>
-          <w:szCs w:val="20"/>
-        </w:rPr>
-        <w:t>&lt;/head&gt;</w:t>
-      </w:r>
-    </w:p>
-    <w:p>
-      <w:pPr>
-        <w:spacing w:after="0"/>
-        <w:rPr>
-          <w:rFonts w:ascii="Consolas" w:hAnsi="Consolas"/>
-          <w:sz w:val="20"/>
-          <w:szCs w:val="20"/>
-        </w:rPr>
-      </w:pPr>
-      <w:r>
-        <w:rPr>
-          <w:rFonts w:ascii="Consolas" w:hAnsi="Consolas"/>
-          <w:sz w:val="20"/>
-          <w:szCs w:val="20"/>
-        </w:rPr>
-        <w:t>&lt;body&gt;</w:t>
-      </w:r>
-    </w:p>
-    <w:p>
-      <w:pPr>
-        <w:spacing w:after="0"/>
-        <w:rPr>
-          <w:rFonts w:ascii="Consolas" w:hAnsi="Consolas"/>
-          <w:sz w:val="20"/>
-          <w:szCs w:val="20"/>
-        </w:rPr>
-      </w:pPr>
-      <w:r>
-        <w:rPr>
-          <w:rFonts w:ascii="Consolas" w:hAnsi="Consolas"/>
-          <w:sz w:val="20"/>
-          <w:szCs w:val="20"/>
-        </w:rPr>
-        <w:t xml:space="preserve">    &lt;h1&gt;Welcome to my basic authentication sample&lt;/h1&gt;</w:t>
-      </w:r>
-    </w:p>
-    <w:p>
-      <w:pPr>
-        <w:spacing w:after="0"/>
-        <w:rPr>
-          <w:rFonts w:ascii="Consolas" w:hAnsi="Consolas"/>
-          <w:sz w:val="20"/>
-          <w:szCs w:val="20"/>
-        </w:rPr>
-      </w:pPr>
-      <w:r>
-        <w:rPr>
-          <w:rFonts w:ascii="Consolas" w:hAnsi="Consolas"/>
-          <w:sz w:val="20"/>
-          <w:szCs w:val="20"/>
-        </w:rPr>
-        <w:t xml:space="preserve">    &lt;p id="welcome-message"&gt;Hello Guest&lt;/p&gt;</w:t>
-      </w:r>
-    </w:p>
-    <w:p>
-      <w:pPr>
-        <w:spacing w:after="0"/>
-        <w:rPr>
-          <w:rFonts w:ascii="Consolas" w:hAnsi="Consolas"/>
-          <w:sz w:val="20"/>
-          <w:szCs w:val="20"/>
-        </w:rPr>
-      </w:pPr>
-      <w:r>
-        <w:rPr>
-          <w:rFonts w:ascii="Consolas" w:hAnsi="Consolas"/>
-          <w:sz w:val="20"/>
-          <w:szCs w:val="20"/>
-        </w:rPr>
-        <w:t>&lt;/body&gt;</w:t>
-      </w:r>
-    </w:p>
-    <w:p>
-      <w:pPr>
-        <w:spacing w:after="0"/>
-        <w:rPr>
-          <w:rFonts w:ascii="Consolas" w:hAnsi="Consolas"/>
-          <w:sz w:val="20"/>
-          <w:szCs w:val="20"/>
-        </w:rPr>
-      </w:pPr>
-      <w:r>
-        <w:rPr>
-          <w:rFonts w:ascii="Consolas" w:hAnsi="Consolas"/>
-          <w:sz w:val="20"/>
-          <w:szCs w:val="20"/>
-        </w:rPr>
-        <w:t>&lt;/html&gt;</w:t>
-      </w:r>
-    </w:p>
-    <w:p>
-      <w:pPr>
-        <w:pStyle w:val="Heading3"/>
-      </w:pPr>
-      <w:r>
         <w:t>JavaScript</w:t>
       </w:r>
     </w:p>
@@ -2928,7 +2970,6 @@
           <w:sz w:val="20"/>
           <w:szCs w:val="20"/>
         </w:rPr>
-        <w:lastRenderedPageBreak/>
         <w:t>function getUser() {</w:t>
       </w:r>
     </w:p>
@@ -3687,10 +3728,9 @@
     </w:p>
     <w:p>
       <w:pPr>
-        <w:pStyle w:val="Heading2"/>
-      </w:pPr>
-      <w:r>
-        <w:lastRenderedPageBreak/>
+        <w:pStyle w:val="Heading1"/>
+      </w:pPr>
+      <w:r>
         <w:t>IIS</w:t>
       </w:r>
     </w:p>
@@ -3736,6 +3776,9 @@
         </w:numPr>
       </w:pPr>
       <w:r>
+        <w:rPr>
+          <w:noProof/>
+        </w:rPr>
         <w:drawing>
           <wp:anchor distT="0" distB="0" distL="114300" distR="114300" simplePos="0" relativeHeight="251660288" behindDoc="0" locked="0" layoutInCell="1" allowOverlap="1" wp14:anchorId="481C7A31" wp14:editId="296005C0">
             <wp:simplePos x="0" y="0"/>
@@ -3895,6 +3938,9 @@
         </w:numPr>
       </w:pPr>
       <w:r>
+        <w:rPr>
+          <w:noProof/>
+        </w:rPr>
         <w:drawing>
           <wp:anchor distT="0" distB="0" distL="114300" distR="114300" simplePos="0" relativeHeight="251661312" behindDoc="0" locked="0" layoutInCell="1" allowOverlap="1" wp14:anchorId="11566EAB" wp14:editId="73D6FA41">
             <wp:simplePos x="0" y="0"/>
@@ -4078,6 +4124,9 @@
         </w:numPr>
       </w:pPr>
       <w:r>
+        <w:rPr>
+          <w:noProof/>
+        </w:rPr>
         <w:drawing>
           <wp:anchor distT="0" distB="0" distL="114300" distR="114300" simplePos="0" relativeHeight="251662336" behindDoc="0" locked="0" layoutInCell="1" allowOverlap="1" wp14:anchorId="757547BD" wp14:editId="1953189C">
             <wp:simplePos x="0" y="0"/>
@@ -4150,6 +4199,9 @@
         </w:numPr>
       </w:pPr>
       <w:r>
+        <w:rPr>
+          <w:noProof/>
+        </w:rPr>
         <w:drawing>
           <wp:anchor distT="0" distB="0" distL="114300" distR="114300" simplePos="0" relativeHeight="251663360" behindDoc="0" locked="0" layoutInCell="1" allowOverlap="1" wp14:anchorId="0BDAB627" wp14:editId="7C02BAA9">
             <wp:simplePos x="0" y="0"/>
@@ -4244,13 +4296,12 @@
         <w:t xml:space="preserve"> this click on the not secure part of the URL and then on the certificate. Then go to details, </w:t>
       </w:r>
       <w:r>
-        <w:t xml:space="preserve">copy to file, next, select </w:t>
-      </w:r>
-      <w:r>
-        <w:lastRenderedPageBreak/>
-        <w:t xml:space="preserve">Cryptographic Message Syntax Standard and check Include all </w:t>
-      </w:r>
-      <w:r>
+        <w:t xml:space="preserve">copy to file, next, select Cryptographic Message Syntax Standard and check Include all </w:t>
+      </w:r>
+      <w:r>
+        <w:rPr>
+          <w:noProof/>
+        </w:rPr>
         <w:drawing>
           <wp:anchor distT="0" distB="0" distL="114300" distR="114300" simplePos="0" relativeHeight="251664384" behindDoc="0" locked="0" layoutInCell="1" allowOverlap="1" wp14:anchorId="4D45F05B" wp14:editId="6F3A97CF">
             <wp:simplePos x="0" y="0"/>
@@ -4731,6 +4782,9 @@
     </w:p>
     <w:p>
       <w:r>
+        <w:rPr>
+          <w:noProof/>
+        </w:rPr>
         <w:drawing>
           <wp:inline distT="0" distB="0" distL="0" distR="0" wp14:anchorId="47B4A0B0" wp14:editId="2DF23961">
             <wp:extent cx="5114925" cy="752475"/>
@@ -5695,6 +5749,7 @@
   <w:style w:type="character" w:default="1" w:styleId="DefaultParagraphFont">
     <w:name w:val="Default Paragraph Font"/>
     <w:uiPriority w:val="1"/>
+    <w:semiHidden/>
     <w:unhideWhenUsed/>
   </w:style>
   <w:style w:type="table" w:default="1" w:styleId="TableNormal">

</xml_diff>